<commit_message>
Pequenas adições na etapa 1
</commit_message>
<xml_diff>
--- a/Teste de Sistemas - SENAI/AvaliacaoPratica_SA/PlanoDeTestes_VORTEX.docx
+++ b/Teste de Sistemas - SENAI/AvaliacaoPratica_SA/PlanoDeTestes_VORTEX.docx
@@ -505,7 +505,1272 @@
     <w:p>
       <w:pPr>
         <w:ind w:left="708"/>
-      </w:pPr>
+        <w:rPr>
+          <w:rFonts w:cs="Arial"/>
+          <w:b/>
+        </w:rPr>
+      </w:pPr>
+      <w:r>
+        <w:rPr>
+          <w:rFonts w:cs="Arial"/>
+          <w:b/>
+        </w:rPr>
+        <w:t>Funcionalidades que serão testadas:</w:t>
+      </w:r>
+    </w:p>
+    <w:p>
+      <w:pPr>
+        <w:pStyle w:val="PargrafodaLista"/>
+        <w:numPr>
+          <w:ilvl w:val="0"/>
+          <w:numId w:val="7"/>
+        </w:numPr>
+        <w:ind w:left="1428"/>
+        <w:jc w:val="left"/>
+        <w:rPr>
+          <w:rFonts w:cs="Arial"/>
+          <w:bCs/>
+        </w:rPr>
+      </w:pPr>
+      <w:r>
+        <w:rPr>
+          <w:rFonts w:cs="Arial"/>
+          <w:bCs/>
+        </w:rPr>
+        <w:t>Login</w:t>
+      </w:r>
+    </w:p>
+    <w:p>
+      <w:pPr>
+        <w:pStyle w:val="PargrafodaLista"/>
+        <w:numPr>
+          <w:ilvl w:val="0"/>
+          <w:numId w:val="8"/>
+        </w:numPr>
+        <w:ind w:left="2148"/>
+        <w:jc w:val="left"/>
+        <w:rPr>
+          <w:rFonts w:cs="Arial"/>
+          <w:bCs/>
+        </w:rPr>
+      </w:pPr>
+      <w:r>
+        <w:rPr>
+          <w:rFonts w:cs="Arial"/>
+          <w:bCs/>
+        </w:rPr>
+        <w:t>Login com validação de credenciais (ADM, USER, Cliente)</w:t>
+      </w:r>
+    </w:p>
+    <w:p>
+      <w:pPr>
+        <w:pStyle w:val="PargrafodaLista"/>
+        <w:numPr>
+          <w:ilvl w:val="0"/>
+          <w:numId w:val="8"/>
+        </w:numPr>
+        <w:ind w:left="2148"/>
+        <w:jc w:val="left"/>
+        <w:rPr>
+          <w:rFonts w:cs="Arial"/>
+          <w:bCs/>
+        </w:rPr>
+      </w:pPr>
+      <w:r>
+        <w:rPr>
+          <w:rFonts w:cs="Arial"/>
+          <w:bCs/>
+        </w:rPr>
+        <w:t>Redirecionamento correto, conforme tipo de usuário ao realizar login</w:t>
+      </w:r>
+    </w:p>
+    <w:p>
+      <w:pPr>
+        <w:pStyle w:val="PargrafodaLista"/>
+        <w:numPr>
+          <w:ilvl w:val="0"/>
+          <w:numId w:val="8"/>
+        </w:numPr>
+        <w:ind w:left="2148"/>
+        <w:jc w:val="left"/>
+        <w:rPr>
+          <w:rFonts w:cs="Arial"/>
+          <w:bCs/>
+        </w:rPr>
+      </w:pPr>
+      <w:r>
+        <w:rPr>
+          <w:rFonts w:cs="Arial"/>
+          <w:bCs/>
+        </w:rPr>
+        <w:t>Mensagens de erro para login invalido</w:t>
+      </w:r>
+    </w:p>
+    <w:p>
+      <w:pPr>
+        <w:pStyle w:val="PargrafodaLista"/>
+        <w:numPr>
+          <w:ilvl w:val="0"/>
+          <w:numId w:val="7"/>
+        </w:numPr>
+        <w:ind w:left="1428"/>
+        <w:jc w:val="left"/>
+        <w:rPr>
+          <w:rFonts w:cs="Arial"/>
+          <w:bCs/>
+        </w:rPr>
+      </w:pPr>
+      <w:r>
+        <w:rPr>
+          <w:rFonts w:cs="Arial"/>
+          <w:bCs/>
+        </w:rPr>
+        <w:t>Registro de Novas contas de Cliente</w:t>
+      </w:r>
+    </w:p>
+    <w:p>
+      <w:pPr>
+        <w:pStyle w:val="PargrafodaLista"/>
+        <w:numPr>
+          <w:ilvl w:val="0"/>
+          <w:numId w:val="9"/>
+        </w:numPr>
+        <w:ind w:left="2148"/>
+        <w:jc w:val="left"/>
+        <w:rPr>
+          <w:rFonts w:cs="Arial"/>
+          <w:bCs/>
+        </w:rPr>
+      </w:pPr>
+      <w:r>
+        <w:rPr>
+          <w:rFonts w:cs="Arial"/>
+          <w:bCs/>
+        </w:rPr>
+        <w:t>Registro de nova conta de cliente</w:t>
+      </w:r>
+    </w:p>
+    <w:p>
+      <w:pPr>
+        <w:pStyle w:val="PargrafodaLista"/>
+        <w:numPr>
+          <w:ilvl w:val="0"/>
+          <w:numId w:val="9"/>
+        </w:numPr>
+        <w:ind w:left="2148"/>
+        <w:jc w:val="left"/>
+        <w:rPr>
+          <w:rFonts w:cs="Arial"/>
+          <w:bCs/>
+        </w:rPr>
+      </w:pPr>
+      <w:r>
+        <w:rPr>
+          <w:rFonts w:cs="Arial"/>
+          <w:bCs/>
+        </w:rPr>
+        <w:t>Verificar validações e limitações dos campos de entrada (exemplo: formatação de CPF)</w:t>
+      </w:r>
+    </w:p>
+    <w:p>
+      <w:pPr>
+        <w:pStyle w:val="PargrafodaLista"/>
+        <w:numPr>
+          <w:ilvl w:val="0"/>
+          <w:numId w:val="7"/>
+        </w:numPr>
+        <w:ind w:left="1428"/>
+        <w:jc w:val="left"/>
+        <w:rPr>
+          <w:rFonts w:cs="Arial"/>
+          <w:bCs/>
+        </w:rPr>
+      </w:pPr>
+      <w:r>
+        <w:rPr>
+          <w:rFonts w:cs="Arial"/>
+          <w:bCs/>
+        </w:rPr>
+        <w:t>Gerenciamento</w:t>
+      </w:r>
+    </w:p>
+    <w:p>
+      <w:pPr>
+        <w:pStyle w:val="PargrafodaLista"/>
+        <w:numPr>
+          <w:ilvl w:val="0"/>
+          <w:numId w:val="10"/>
+        </w:numPr>
+        <w:ind w:left="2148"/>
+        <w:jc w:val="left"/>
+        <w:rPr>
+          <w:rFonts w:cs="Arial"/>
+          <w:bCs/>
+        </w:rPr>
+      </w:pPr>
+      <w:r>
+        <w:rPr>
+          <w:rFonts w:cs="Arial"/>
+          <w:bCs/>
+        </w:rPr>
+        <w:t>Cadastro, edição, visualização e exclusão (CRUD) de:</w:t>
+      </w:r>
+    </w:p>
+    <w:p>
+      <w:pPr>
+        <w:pStyle w:val="PargrafodaLista"/>
+        <w:numPr>
+          <w:ilvl w:val="1"/>
+          <w:numId w:val="10"/>
+        </w:numPr>
+        <w:ind w:left="2868"/>
+        <w:jc w:val="left"/>
+        <w:rPr>
+          <w:rFonts w:cs="Arial"/>
+          <w:bCs/>
+        </w:rPr>
+      </w:pPr>
+      <w:r>
+        <w:rPr>
+          <w:rFonts w:cs="Arial"/>
+          <w:bCs/>
+        </w:rPr>
+        <w:lastRenderedPageBreak/>
+        <w:t>Produtos</w:t>
+      </w:r>
+    </w:p>
+    <w:p>
+      <w:pPr>
+        <w:pStyle w:val="PargrafodaLista"/>
+        <w:numPr>
+          <w:ilvl w:val="1"/>
+          <w:numId w:val="10"/>
+        </w:numPr>
+        <w:ind w:left="2868"/>
+        <w:jc w:val="left"/>
+        <w:rPr>
+          <w:rFonts w:cs="Arial"/>
+          <w:bCs/>
+        </w:rPr>
+      </w:pPr>
+      <w:r>
+        <w:rPr>
+          <w:rFonts w:cs="Arial"/>
+          <w:bCs/>
+        </w:rPr>
+        <w:t>Funcionários</w:t>
+      </w:r>
+    </w:p>
+    <w:p>
+      <w:pPr>
+        <w:pStyle w:val="PargrafodaLista"/>
+        <w:numPr>
+          <w:ilvl w:val="1"/>
+          <w:numId w:val="10"/>
+        </w:numPr>
+        <w:ind w:left="2868"/>
+        <w:jc w:val="left"/>
+        <w:rPr>
+          <w:rFonts w:cs="Arial"/>
+          <w:bCs/>
+        </w:rPr>
+      </w:pPr>
+      <w:r>
+        <w:rPr>
+          <w:rFonts w:cs="Arial"/>
+          <w:bCs/>
+        </w:rPr>
+        <w:t>Fornecedores</w:t>
+      </w:r>
+    </w:p>
+    <w:p>
+      <w:pPr>
+        <w:pStyle w:val="PargrafodaLista"/>
+        <w:numPr>
+          <w:ilvl w:val="1"/>
+          <w:numId w:val="10"/>
+        </w:numPr>
+        <w:ind w:left="2868"/>
+        <w:jc w:val="left"/>
+        <w:rPr>
+          <w:rFonts w:cs="Arial"/>
+          <w:bCs/>
+        </w:rPr>
+      </w:pPr>
+      <w:r>
+        <w:rPr>
+          <w:rFonts w:cs="Arial"/>
+          <w:bCs/>
+        </w:rPr>
+        <w:t>Clientes</w:t>
+      </w:r>
+    </w:p>
+    <w:p>
+      <w:pPr>
+        <w:pStyle w:val="PargrafodaLista"/>
+        <w:numPr>
+          <w:ilvl w:val="1"/>
+          <w:numId w:val="10"/>
+        </w:numPr>
+        <w:ind w:left="2868"/>
+        <w:jc w:val="left"/>
+        <w:rPr>
+          <w:rFonts w:cs="Arial"/>
+          <w:bCs/>
+        </w:rPr>
+      </w:pPr>
+      <w:r>
+        <w:rPr>
+          <w:rFonts w:cs="Arial"/>
+          <w:bCs/>
+        </w:rPr>
+        <w:t>Usuários</w:t>
+      </w:r>
+    </w:p>
+    <w:p>
+      <w:pPr>
+        <w:pStyle w:val="PargrafodaLista"/>
+        <w:numPr>
+          <w:ilvl w:val="1"/>
+          <w:numId w:val="10"/>
+        </w:numPr>
+        <w:ind w:left="2868"/>
+        <w:jc w:val="left"/>
+        <w:rPr>
+          <w:rFonts w:cs="Arial"/>
+          <w:bCs/>
+        </w:rPr>
+      </w:pPr>
+      <w:r>
+        <w:rPr>
+          <w:rFonts w:cs="Arial"/>
+          <w:bCs/>
+        </w:rPr>
+        <w:t>Compras</w:t>
+      </w:r>
+    </w:p>
+    <w:p>
+      <w:pPr>
+        <w:pStyle w:val="PargrafodaLista"/>
+        <w:numPr>
+          <w:ilvl w:val="0"/>
+          <w:numId w:val="10"/>
+        </w:numPr>
+        <w:ind w:left="2148"/>
+        <w:jc w:val="left"/>
+        <w:rPr>
+          <w:rFonts w:cs="Arial"/>
+          <w:bCs/>
+        </w:rPr>
+      </w:pPr>
+      <w:r>
+        <w:rPr>
+          <w:rFonts w:cs="Arial"/>
+          <w:bCs/>
+        </w:rPr>
+        <w:t>Campos obrigatórios</w:t>
+      </w:r>
+    </w:p>
+    <w:p>
+      <w:pPr>
+        <w:pStyle w:val="PargrafodaLista"/>
+        <w:numPr>
+          <w:ilvl w:val="0"/>
+          <w:numId w:val="10"/>
+        </w:numPr>
+        <w:ind w:left="2148"/>
+        <w:jc w:val="left"/>
+        <w:rPr>
+          <w:rFonts w:cs="Arial"/>
+          <w:bCs/>
+        </w:rPr>
+      </w:pPr>
+      <w:r>
+        <w:rPr>
+          <w:rFonts w:cs="Arial"/>
+          <w:bCs/>
+        </w:rPr>
+        <w:t>Formatação de campos de entrada</w:t>
+      </w:r>
+    </w:p>
+    <w:p>
+      <w:pPr>
+        <w:pStyle w:val="PargrafodaLista"/>
+        <w:numPr>
+          <w:ilvl w:val="0"/>
+          <w:numId w:val="10"/>
+        </w:numPr>
+        <w:ind w:left="2148"/>
+        <w:jc w:val="left"/>
+        <w:rPr>
+          <w:rFonts w:cs="Arial"/>
+          <w:bCs/>
+        </w:rPr>
+      </w:pPr>
+      <w:r>
+        <w:rPr>
+          <w:rFonts w:cs="Arial"/>
+          <w:bCs/>
+        </w:rPr>
+        <w:t xml:space="preserve">Dados resgatados no banco de dados </w:t>
+      </w:r>
+    </w:p>
+    <w:p>
+      <w:pPr>
+        <w:pStyle w:val="PargrafodaLista"/>
+        <w:numPr>
+          <w:ilvl w:val="0"/>
+          <w:numId w:val="10"/>
+        </w:numPr>
+        <w:ind w:left="2148"/>
+        <w:jc w:val="left"/>
+        <w:rPr>
+          <w:rFonts w:cs="Arial"/>
+          <w:bCs/>
+        </w:rPr>
+      </w:pPr>
+      <w:r>
+        <w:rPr>
+          <w:rFonts w:cs="Arial"/>
+          <w:bCs/>
+        </w:rPr>
+        <w:t>Combo box</w:t>
+      </w:r>
+    </w:p>
+    <w:p>
+      <w:pPr>
+        <w:pStyle w:val="PargrafodaLista"/>
+        <w:numPr>
+          <w:ilvl w:val="0"/>
+          <w:numId w:val="10"/>
+        </w:numPr>
+        <w:ind w:left="2148"/>
+        <w:jc w:val="left"/>
+        <w:rPr>
+          <w:rFonts w:cs="Arial"/>
+          <w:bCs/>
+        </w:rPr>
+      </w:pPr>
+      <w:r>
+        <w:rPr>
+          <w:rFonts w:cs="Arial"/>
+          <w:bCs/>
+        </w:rPr>
+        <w:t>Controle de acesso/restrições do USER</w:t>
+      </w:r>
+    </w:p>
+    <w:p>
+      <w:pPr>
+        <w:pStyle w:val="PargrafodaLista"/>
+        <w:numPr>
+          <w:ilvl w:val="0"/>
+          <w:numId w:val="7"/>
+        </w:numPr>
+        <w:ind w:left="1428"/>
+        <w:jc w:val="left"/>
+        <w:rPr>
+          <w:rFonts w:cs="Arial"/>
+          <w:bCs/>
+        </w:rPr>
+      </w:pPr>
+      <w:r>
+        <w:rPr>
+          <w:rFonts w:cs="Arial"/>
+          <w:bCs/>
+        </w:rPr>
+        <w:t>Integração com API de CEP</w:t>
+      </w:r>
+    </w:p>
+    <w:p>
+      <w:pPr>
+        <w:pStyle w:val="PargrafodaLista"/>
+        <w:numPr>
+          <w:ilvl w:val="0"/>
+          <w:numId w:val="11"/>
+        </w:numPr>
+        <w:ind w:left="2148"/>
+        <w:jc w:val="left"/>
+        <w:rPr>
+          <w:rFonts w:cs="Arial"/>
+          <w:bCs/>
+        </w:rPr>
+      </w:pPr>
+      <w:r>
+        <w:rPr>
+          <w:rFonts w:cs="Arial"/>
+          <w:bCs/>
+        </w:rPr>
+        <w:t>Preenchimento automático de endereço de acordo com o CEP (logradouro, bairro, cidade, estado)</w:t>
+      </w:r>
+    </w:p>
+    <w:p>
+      <w:pPr>
+        <w:pStyle w:val="PargrafodaLista"/>
+        <w:numPr>
+          <w:ilvl w:val="0"/>
+          <w:numId w:val="11"/>
+        </w:numPr>
+        <w:ind w:left="2148"/>
+        <w:jc w:val="left"/>
+        <w:rPr>
+          <w:rFonts w:cs="Arial"/>
+          <w:bCs/>
+        </w:rPr>
+      </w:pPr>
+      <w:r>
+        <w:rPr>
+          <w:rFonts w:cs="Arial"/>
+          <w:bCs/>
+        </w:rPr>
+        <w:t>Validações de CEPs inválidos ou inexistentes</w:t>
+      </w:r>
+    </w:p>
+    <w:p>
+      <w:pPr>
+        <w:pStyle w:val="PargrafodaLista"/>
+        <w:numPr>
+          <w:ilvl w:val="0"/>
+          <w:numId w:val="13"/>
+        </w:numPr>
+        <w:ind w:left="1428"/>
+        <w:jc w:val="left"/>
+        <w:rPr>
+          <w:rFonts w:cs="Arial"/>
+          <w:bCs/>
+        </w:rPr>
+      </w:pPr>
+      <w:r>
+        <w:rPr>
+          <w:rFonts w:cs="Arial"/>
+          <w:bCs/>
+        </w:rPr>
+        <w:t>Carrinho</w:t>
+      </w:r>
+    </w:p>
+    <w:p>
+      <w:pPr>
+        <w:pStyle w:val="PargrafodaLista"/>
+        <w:numPr>
+          <w:ilvl w:val="0"/>
+          <w:numId w:val="14"/>
+        </w:numPr>
+        <w:ind w:left="2148"/>
+        <w:jc w:val="left"/>
+        <w:rPr>
+          <w:rFonts w:cs="Arial"/>
+          <w:bCs/>
+        </w:rPr>
+      </w:pPr>
+      <w:r>
+        <w:rPr>
+          <w:rFonts w:cs="Arial"/>
+          <w:bCs/>
+        </w:rPr>
+        <w:t>Adição e remoção de produtos no carrinho</w:t>
+      </w:r>
+    </w:p>
+    <w:p>
+      <w:pPr>
+        <w:pStyle w:val="PargrafodaLista"/>
+        <w:numPr>
+          <w:ilvl w:val="0"/>
+          <w:numId w:val="14"/>
+        </w:numPr>
+        <w:ind w:left="2148"/>
+        <w:jc w:val="left"/>
+        <w:rPr>
+          <w:rFonts w:cs="Arial"/>
+          <w:bCs/>
+        </w:rPr>
+      </w:pPr>
+      <w:r>
+        <w:rPr>
+          <w:rFonts w:cs="Arial"/>
+          <w:bCs/>
+        </w:rPr>
+        <w:t>Visualização de detalhes básicos do produto</w:t>
+      </w:r>
+    </w:p>
+    <w:p>
+      <w:pPr>
+        <w:pStyle w:val="PargrafodaLista"/>
+        <w:numPr>
+          <w:ilvl w:val="0"/>
+          <w:numId w:val="14"/>
+        </w:numPr>
+        <w:ind w:left="2148"/>
+        <w:jc w:val="left"/>
+        <w:rPr>
+          <w:rFonts w:cs="Arial"/>
+          <w:bCs/>
+        </w:rPr>
+      </w:pPr>
+      <w:r>
+        <w:rPr>
+          <w:rFonts w:cs="Arial"/>
+          <w:bCs/>
+        </w:rPr>
+        <w:t>Alteração de quantidade do produto, em conjunto com alteração no valor total da compra de X produto, e valor total da compra</w:t>
+      </w:r>
+    </w:p>
+    <w:p>
+      <w:pPr>
+        <w:pStyle w:val="PargrafodaLista"/>
+        <w:numPr>
+          <w:ilvl w:val="0"/>
+          <w:numId w:val="14"/>
+        </w:numPr>
+        <w:ind w:left="2148"/>
+        <w:jc w:val="left"/>
+        <w:rPr>
+          <w:rFonts w:cs="Arial"/>
+          <w:bCs/>
+        </w:rPr>
+      </w:pPr>
+      <w:r>
+        <w:rPr>
+          <w:rFonts w:cs="Arial"/>
+          <w:bCs/>
+        </w:rPr>
+        <w:t>Finalização de compra</w:t>
+      </w:r>
+    </w:p>
+    <w:p>
+      <w:pPr>
+        <w:pStyle w:val="PargrafodaLista"/>
+        <w:numPr>
+          <w:ilvl w:val="0"/>
+          <w:numId w:val="13"/>
+        </w:numPr>
+        <w:ind w:left="1428"/>
+        <w:jc w:val="left"/>
+        <w:rPr>
+          <w:rFonts w:cs="Arial"/>
+          <w:bCs/>
+        </w:rPr>
+      </w:pPr>
+      <w:r>
+        <w:rPr>
+          <w:rFonts w:cs="Arial"/>
+          <w:bCs/>
+        </w:rPr>
+        <w:t>Loja Online</w:t>
+      </w:r>
+    </w:p>
+    <w:p>
+      <w:pPr>
+        <w:pStyle w:val="PargrafodaLista"/>
+        <w:numPr>
+          <w:ilvl w:val="0"/>
+          <w:numId w:val="12"/>
+        </w:numPr>
+        <w:ind w:left="2148"/>
+        <w:jc w:val="left"/>
+        <w:rPr>
+          <w:rFonts w:cs="Arial"/>
+          <w:bCs/>
+        </w:rPr>
+      </w:pPr>
+      <w:r>
+        <w:rPr>
+          <w:rFonts w:cs="Arial"/>
+          <w:bCs/>
+        </w:rPr>
+        <w:t>Livre Navegabilidade</w:t>
+      </w:r>
+    </w:p>
+    <w:p>
+      <w:pPr>
+        <w:pStyle w:val="PargrafodaLista"/>
+        <w:numPr>
+          <w:ilvl w:val="0"/>
+          <w:numId w:val="12"/>
+        </w:numPr>
+        <w:ind w:left="2148"/>
+        <w:jc w:val="left"/>
+        <w:rPr>
+          <w:rFonts w:cs="Arial"/>
+          <w:bCs/>
+        </w:rPr>
+      </w:pPr>
+      <w:r>
+        <w:rPr>
+          <w:rFonts w:cs="Arial"/>
+          <w:bCs/>
+        </w:rPr>
+        <w:t>Visualização da vitrine com os produtos paginados em grade</w:t>
+      </w:r>
+    </w:p>
+    <w:p>
+      <w:pPr>
+        <w:pStyle w:val="PargrafodaLista"/>
+        <w:numPr>
+          <w:ilvl w:val="0"/>
+          <w:numId w:val="12"/>
+        </w:numPr>
+        <w:ind w:left="2148"/>
+        <w:jc w:val="left"/>
+        <w:rPr>
+          <w:rFonts w:cs="Arial"/>
+          <w:bCs/>
+        </w:rPr>
+      </w:pPr>
+      <w:r>
+        <w:rPr>
+          <w:rFonts w:cs="Arial"/>
+          <w:bCs/>
+        </w:rPr>
+        <w:t>Busca por produto</w:t>
+      </w:r>
+    </w:p>
+    <w:p>
+      <w:pPr>
+        <w:pStyle w:val="PargrafodaLista"/>
+        <w:numPr>
+          <w:ilvl w:val="0"/>
+          <w:numId w:val="12"/>
+        </w:numPr>
+        <w:ind w:left="2148"/>
+        <w:jc w:val="left"/>
+        <w:rPr>
+          <w:rFonts w:cs="Arial"/>
+          <w:bCs/>
+        </w:rPr>
+      </w:pPr>
+      <w:r>
+        <w:rPr>
+          <w:rFonts w:cs="Arial"/>
+          <w:bCs/>
+        </w:rPr>
+        <w:t>Filtro por categorias</w:t>
+      </w:r>
+    </w:p>
+    <w:p>
+      <w:pPr>
+        <w:pStyle w:val="PargrafodaLista"/>
+        <w:numPr>
+          <w:ilvl w:val="0"/>
+          <w:numId w:val="12"/>
+        </w:numPr>
+        <w:ind w:left="2148"/>
+        <w:jc w:val="left"/>
+        <w:rPr>
+          <w:rFonts w:cs="Arial"/>
+          <w:bCs/>
+        </w:rPr>
+      </w:pPr>
+      <w:r>
+        <w:rPr>
+          <w:rFonts w:cs="Arial"/>
+          <w:bCs/>
+        </w:rPr>
+        <w:t>Redirecionamento correto do produto / Visualização de detalhes do produto</w:t>
+      </w:r>
+    </w:p>
+    <w:p>
+      <w:pPr>
+        <w:pStyle w:val="PargrafodaLista"/>
+        <w:numPr>
+          <w:ilvl w:val="0"/>
+          <w:numId w:val="12"/>
+        </w:numPr>
+        <w:ind w:left="2148"/>
+        <w:jc w:val="left"/>
+        <w:rPr>
+          <w:rFonts w:cs="Arial"/>
+          <w:bCs/>
+        </w:rPr>
+      </w:pPr>
+      <w:r>
+        <w:rPr>
+          <w:rFonts w:cs="Arial"/>
+          <w:bCs/>
+        </w:rPr>
+        <w:t>Logout</w:t>
+      </w:r>
+    </w:p>
+    <w:p>
+      <w:pPr>
+        <w:pStyle w:val="PargrafodaLista"/>
+        <w:numPr>
+          <w:ilvl w:val="0"/>
+          <w:numId w:val="12"/>
+        </w:numPr>
+        <w:ind w:left="2148"/>
+        <w:jc w:val="left"/>
+        <w:rPr>
+          <w:rFonts w:cs="Arial"/>
+          <w:bCs/>
+        </w:rPr>
+      </w:pPr>
+      <w:r>
+        <w:rPr>
+          <w:rFonts w:cs="Arial"/>
+          <w:bCs/>
+        </w:rPr>
+        <w:t>Integração com o carrinho</w:t>
+      </w:r>
+    </w:p>
+    <w:p>
+      <w:pPr>
+        <w:pStyle w:val="PargrafodaLista"/>
+        <w:numPr>
+          <w:ilvl w:val="0"/>
+          <w:numId w:val="12"/>
+        </w:numPr>
+        <w:ind w:left="2148"/>
+        <w:jc w:val="left"/>
+        <w:rPr>
+          <w:rFonts w:cs="Arial"/>
+          <w:bCs/>
+        </w:rPr>
+      </w:pPr>
+      <w:r>
+        <w:rPr>
+          <w:rFonts w:cs="Arial"/>
+          <w:bCs/>
+        </w:rPr>
+        <w:t>Visualização do carrinho</w:t>
+      </w:r>
+    </w:p>
+    <w:p>
+      <w:pPr>
+        <w:pStyle w:val="PargrafodaLista"/>
+        <w:ind w:left="2148"/>
+        <w:rPr>
+          <w:rFonts w:cs="Arial"/>
+          <w:bCs/>
+        </w:rPr>
+      </w:pPr>
+    </w:p>
+    <w:p>
+      <w:pPr>
+        <w:pStyle w:val="PargrafodaLista"/>
+        <w:numPr>
+          <w:ilvl w:val="0"/>
+          <w:numId w:val="13"/>
+        </w:numPr>
+        <w:ind w:left="1428"/>
+        <w:jc w:val="left"/>
+        <w:rPr>
+          <w:rFonts w:cs="Arial"/>
+          <w:bCs/>
+        </w:rPr>
+      </w:pPr>
+      <w:r>
+        <w:rPr>
+          <w:rFonts w:cs="Arial"/>
+          <w:bCs/>
+        </w:rPr>
+        <w:t>Comanda</w:t>
+      </w:r>
+    </w:p>
+    <w:p>
+      <w:pPr>
+        <w:pStyle w:val="PargrafodaLista"/>
+        <w:numPr>
+          <w:ilvl w:val="0"/>
+          <w:numId w:val="15"/>
+        </w:numPr>
+        <w:ind w:left="2136"/>
+        <w:jc w:val="left"/>
+        <w:rPr>
+          <w:rFonts w:cs="Arial"/>
+          <w:b/>
+        </w:rPr>
+      </w:pPr>
+      <w:r>
+        <w:rPr>
+          <w:rFonts w:cs="Arial"/>
+        </w:rPr>
+        <w:t>Integração com o carrinho</w:t>
+      </w:r>
+    </w:p>
+    <w:p>
+      <w:pPr>
+        <w:pStyle w:val="PargrafodaLista"/>
+        <w:numPr>
+          <w:ilvl w:val="0"/>
+          <w:numId w:val="15"/>
+        </w:numPr>
+        <w:ind w:left="2136"/>
+        <w:jc w:val="left"/>
+        <w:rPr>
+          <w:rFonts w:cs="Arial"/>
+          <w:b/>
+        </w:rPr>
+      </w:pPr>
+      <w:r>
+        <w:rPr>
+          <w:rFonts w:cs="Arial"/>
+        </w:rPr>
+        <w:t>Busca por cliente</w:t>
+      </w:r>
+    </w:p>
+    <w:p>
+      <w:pPr>
+        <w:pStyle w:val="PargrafodaLista"/>
+        <w:numPr>
+          <w:ilvl w:val="0"/>
+          <w:numId w:val="15"/>
+        </w:numPr>
+        <w:ind w:left="2136"/>
+        <w:jc w:val="left"/>
+        <w:rPr>
+          <w:rFonts w:cs="Arial"/>
+          <w:b/>
+        </w:rPr>
+      </w:pPr>
+      <w:r>
+        <w:rPr>
+          <w:rFonts w:cs="Arial"/>
+        </w:rPr>
+        <w:t>Validação de funcionário</w:t>
+      </w:r>
+    </w:p>
+    <w:p>
+      <w:pPr>
+        <w:pStyle w:val="PargrafodaLista"/>
+        <w:numPr>
+          <w:ilvl w:val="0"/>
+          <w:numId w:val="15"/>
+        </w:numPr>
+        <w:ind w:left="2136"/>
+        <w:jc w:val="left"/>
+        <w:rPr>
+          <w:rFonts w:cs="Arial"/>
+          <w:b/>
+        </w:rPr>
+      </w:pPr>
+      <w:r>
+        <w:rPr>
+          <w:rFonts w:cs="Arial"/>
+        </w:rPr>
+        <w:t>Busca por peça</w:t>
+      </w:r>
+    </w:p>
+    <w:p>
+      <w:pPr>
+        <w:pStyle w:val="PargrafodaLista"/>
+        <w:numPr>
+          <w:ilvl w:val="0"/>
+          <w:numId w:val="15"/>
+        </w:numPr>
+        <w:ind w:left="2136"/>
+        <w:jc w:val="left"/>
+        <w:rPr>
+          <w:rFonts w:cs="Arial"/>
+          <w:b/>
+        </w:rPr>
+      </w:pPr>
+      <w:r>
+        <w:rPr>
+          <w:rFonts w:cs="Arial"/>
+        </w:rPr>
+        <w:t>Finalizar compra</w:t>
+      </w:r>
+    </w:p>
+    <w:p>
+      <w:pPr>
+        <w:pStyle w:val="PargrafodaLista"/>
+        <w:numPr>
+          <w:ilvl w:val="0"/>
+          <w:numId w:val="13"/>
+        </w:numPr>
+        <w:ind w:left="1428"/>
+        <w:jc w:val="left"/>
+        <w:rPr>
+          <w:rFonts w:cs="Arial"/>
+          <w:bCs/>
+        </w:rPr>
+      </w:pPr>
+      <w:r>
+        <w:rPr>
+          <w:rFonts w:cs="Arial"/>
+          <w:bCs/>
+        </w:rPr>
+        <w:t>Banco de Dados</w:t>
+      </w:r>
+    </w:p>
+    <w:p>
+      <w:pPr>
+        <w:pStyle w:val="PargrafodaLista"/>
+        <w:numPr>
+          <w:ilvl w:val="0"/>
+          <w:numId w:val="16"/>
+        </w:numPr>
+        <w:ind w:left="2148"/>
+        <w:jc w:val="left"/>
+        <w:rPr>
+          <w:rFonts w:cs="Arial"/>
+          <w:bCs/>
+        </w:rPr>
+      </w:pPr>
+      <w:r>
+        <w:rPr>
+          <w:rFonts w:cs="Arial"/>
+          <w:bCs/>
+        </w:rPr>
+        <w:t>Verificar se há redundâncias e se é possível haver</w:t>
+      </w:r>
+    </w:p>
+    <w:p>
+      <w:pPr>
+        <w:pStyle w:val="PargrafodaLista"/>
+        <w:numPr>
+          <w:ilvl w:val="0"/>
+          <w:numId w:val="16"/>
+        </w:numPr>
+        <w:ind w:left="2148"/>
+        <w:jc w:val="left"/>
+        <w:rPr>
+          <w:rFonts w:cs="Arial"/>
+          <w:bCs/>
+        </w:rPr>
+      </w:pPr>
+      <w:r>
+        <w:rPr>
+          <w:rFonts w:cs="Arial"/>
+          <w:bCs/>
+        </w:rPr>
+        <w:t>Verificar Integridade das chaves estrangeiras</w:t>
+      </w:r>
+    </w:p>
+    <w:p>
+      <w:pPr>
+        <w:pStyle w:val="PargrafodaLista"/>
+        <w:numPr>
+          <w:ilvl w:val="0"/>
+          <w:numId w:val="16"/>
+        </w:numPr>
+        <w:ind w:left="2148"/>
+        <w:jc w:val="left"/>
+        <w:rPr>
+          <w:rFonts w:cs="Arial"/>
+          <w:bCs/>
+        </w:rPr>
+      </w:pPr>
+      <w:r>
+        <w:rPr>
+          <w:rFonts w:cs="Arial"/>
+          <w:bCs/>
+        </w:rPr>
+        <w:t>Verificar registros de compras</w:t>
+      </w:r>
+    </w:p>
+    <w:p>
+      <w:pPr>
+        <w:ind w:left="708"/>
+        <w:rPr>
+          <w:rFonts w:cs="Arial"/>
+          <w:b/>
+        </w:rPr>
+      </w:pPr>
+      <w:r>
+        <w:rPr>
+          <w:rFonts w:cs="Arial"/>
+          <w:b/>
+        </w:rPr>
+        <w:t>Funcionalidades fora do escopo:</w:t>
+      </w:r>
+    </w:p>
+    <w:p>
+      <w:pPr>
+        <w:pStyle w:val="PargrafodaLista"/>
+        <w:numPr>
+          <w:ilvl w:val="0"/>
+          <w:numId w:val="17"/>
+        </w:numPr>
+        <w:ind w:left="1428"/>
+        <w:jc w:val="left"/>
+        <w:rPr>
+          <w:rFonts w:cs="Arial"/>
+          <w:bCs/>
+        </w:rPr>
+      </w:pPr>
+      <w:r>
+        <w:rPr>
+          <w:rFonts w:cs="Arial"/>
+          <w:bCs/>
+        </w:rPr>
+        <w:t>Testes de Carga</w:t>
+      </w:r>
+    </w:p>
+    <w:p>
+      <w:pPr>
+        <w:pStyle w:val="PargrafodaLista"/>
+        <w:numPr>
+          <w:ilvl w:val="0"/>
+          <w:numId w:val="17"/>
+        </w:numPr>
+        <w:ind w:left="1428"/>
+        <w:jc w:val="left"/>
+        <w:rPr>
+          <w:rFonts w:cs="Arial"/>
+          <w:bCs/>
+        </w:rPr>
+      </w:pPr>
+      <w:r>
+        <w:rPr>
+          <w:rFonts w:cs="Arial"/>
+          <w:bCs/>
+        </w:rPr>
+        <w:t xml:space="preserve">Testes de Segurança avançadas </w:t>
+      </w:r>
+    </w:p>
+    <w:p>
+      <w:pPr>
+        <w:pStyle w:val="PargrafodaLista"/>
+        <w:numPr>
+          <w:ilvl w:val="0"/>
+          <w:numId w:val="17"/>
+        </w:numPr>
+        <w:ind w:left="1428"/>
+        <w:jc w:val="left"/>
+        <w:rPr>
+          <w:rFonts w:cs="Arial"/>
+          <w:bCs/>
+        </w:rPr>
+      </w:pPr>
+      <w:r>
+        <w:rPr>
+          <w:rFonts w:cs="Arial"/>
+          <w:bCs/>
+        </w:rPr>
+        <w:t>Testes de Compatibilidade</w:t>
+      </w:r>
+    </w:p>
+    <w:p>
+      <w:pPr>
+        <w:pStyle w:val="PargrafodaLista"/>
+        <w:numPr>
+          <w:ilvl w:val="0"/>
+          <w:numId w:val="17"/>
+        </w:numPr>
+        <w:ind w:left="1428"/>
+        <w:jc w:val="left"/>
+        <w:rPr>
+          <w:rFonts w:cs="Arial"/>
+          <w:bCs/>
+        </w:rPr>
+      </w:pPr>
+      <w:r>
+        <w:rPr>
+          <w:rFonts w:cs="Arial"/>
+          <w:bCs/>
+        </w:rPr>
+        <w:t>Testes de Usabilidade com usuários reais</w:t>
+      </w:r>
+    </w:p>
+    <w:p>
+      <w:pPr>
+        <w:pStyle w:val="PargrafodaLista"/>
+        <w:numPr>
+          <w:ilvl w:val="0"/>
+          <w:numId w:val="17"/>
+        </w:numPr>
+        <w:ind w:left="1428"/>
+        <w:jc w:val="left"/>
+        <w:rPr>
+          <w:rFonts w:cs="Arial"/>
+          <w:bCs/>
+        </w:rPr>
+      </w:pPr>
+      <w:r>
+        <w:rPr>
+          <w:rFonts w:cs="Arial"/>
+          <w:bCs/>
+        </w:rPr>
+        <w:t>Testes de Desempenho</w:t>
+      </w:r>
+    </w:p>
+    <w:p>
+      <w:pPr>
+        <w:pStyle w:val="PargrafodaLista"/>
+        <w:numPr>
+          <w:ilvl w:val="0"/>
+          <w:numId w:val="17"/>
+        </w:numPr>
+        <w:ind w:left="1428"/>
+        <w:jc w:val="left"/>
+        <w:rPr>
+          <w:rFonts w:cs="Arial"/>
+          <w:bCs/>
+        </w:rPr>
+      </w:pPr>
+      <w:r>
+        <w:rPr>
+          <w:rFonts w:cs="Arial"/>
+          <w:bCs/>
+        </w:rPr>
+        <w:t>Testes de Estrese</w:t>
+      </w:r>
+    </w:p>
+    <w:p>
+      <w:pPr>
+        <w:pStyle w:val="PargrafodaLista"/>
+        <w:numPr>
+          <w:ilvl w:val="0"/>
+          <w:numId w:val="17"/>
+        </w:numPr>
+        <w:ind w:left="1428"/>
+        <w:jc w:val="left"/>
+        <w:rPr>
+          <w:rFonts w:cs="Arial"/>
+          <w:bCs/>
+        </w:rPr>
+      </w:pPr>
+      <w:r>
+        <w:rPr>
+          <w:rFonts w:cs="Arial"/>
+          <w:bCs/>
+        </w:rPr>
+        <w:t>Testes de Volume</w:t>
+      </w:r>
+    </w:p>
+    <w:p>
+      <w:pPr>
+        <w:pStyle w:val="PargrafodaLista"/>
+        <w:numPr>
+          <w:ilvl w:val="0"/>
+          <w:numId w:val="17"/>
+        </w:numPr>
+        <w:ind w:left="1428"/>
+        <w:jc w:val="left"/>
+        <w:rPr>
+          <w:rFonts w:cs="Arial"/>
+          <w:bCs/>
+        </w:rPr>
+      </w:pPr>
+      <w:r>
+        <w:rPr>
+          <w:rFonts w:cs="Arial"/>
+          <w:bCs/>
+        </w:rPr>
+        <w:t>Testes de Portabilidade</w:t>
+      </w:r>
+    </w:p>
+    <w:p>
+      <w:pPr>
+        <w:pStyle w:val="PargrafodaLista"/>
+        <w:numPr>
+          <w:ilvl w:val="0"/>
+          <w:numId w:val="17"/>
+        </w:numPr>
+        <w:ind w:left="1428"/>
+        <w:jc w:val="left"/>
+        <w:rPr>
+          <w:rFonts w:cs="Arial"/>
+          <w:bCs/>
+        </w:rPr>
+      </w:pPr>
+      <w:r>
+        <w:rPr>
+          <w:rFonts w:cs="Arial"/>
+          <w:bCs/>
+        </w:rPr>
+        <w:t>Testes de Confiabilidade</w:t>
+      </w:r>
     </w:p>
     <w:p>
       <w:pPr>
@@ -535,6 +1800,97 @@
       <w:pPr>
         <w:ind w:left="708"/>
       </w:pPr>
+      <w:r>
+        <w:t>Em nosso projeto, utilizaremos cinco tipos de testes de sistema para avaliar as diversas utilizações do nosso sistema. Esses testes são importantes para verificar a usabilidade, a funcionalidade e a eficiência do sistema.</w:t>
+      </w:r>
+    </w:p>
+    <w:p>
+      <w:pPr>
+        <w:ind w:left="708"/>
+      </w:pPr>
+      <w:r>
+        <w:rPr>
+          <w:b/>
+          <w:bCs/>
+        </w:rPr>
+        <w:t>Tipos de teste usados e porque:</w:t>
+      </w:r>
+    </w:p>
+    <w:p>
+      <w:pPr>
+        <w:ind w:left="1416"/>
+      </w:pPr>
+      <w:r>
+        <w:rPr>
+          <w:b/>
+          <w:bCs/>
+        </w:rPr>
+        <w:t>Funcionais:</w:t>
+      </w:r>
+      <w:r>
+        <w:t xml:space="preserve"> Para confirmar que o sistema atende aos requisitos e funciona como esperado.</w:t>
+      </w:r>
+    </w:p>
+    <w:p>
+      <w:pPr>
+        <w:ind w:left="1416"/>
+      </w:pPr>
+      <w:r>
+        <w:rPr>
+          <w:b/>
+          <w:bCs/>
+        </w:rPr>
+        <w:t>Usabilidade:</w:t>
+      </w:r>
+      <w:r>
+        <w:t xml:space="preserve"> Para assegurar que o sistema seja fácil e agradável de usar.</w:t>
+      </w:r>
+    </w:p>
+    <w:p>
+      <w:pPr>
+        <w:ind w:left="1416"/>
+      </w:pPr>
+      <w:r>
+        <w:rPr>
+          <w:b/>
+          <w:bCs/>
+        </w:rPr>
+        <w:lastRenderedPageBreak/>
+        <w:t>Desempenho:</w:t>
+      </w:r>
+      <w:r>
+        <w:t xml:space="preserve"> Para garantir que o sistema responda rápido e suporte a carga de usuários.</w:t>
+      </w:r>
+    </w:p>
+    <w:p>
+      <w:pPr>
+        <w:ind w:left="1416"/>
+      </w:pPr>
+      <w:r>
+        <w:rPr>
+          <w:b/>
+          <w:bCs/>
+        </w:rPr>
+        <w:t>Segurança:</w:t>
+      </w:r>
+      <w:r>
+        <w:t xml:space="preserve"> Para proteger o sistema contra ameaças e manter os dados seguros.</w:t>
+      </w:r>
+    </w:p>
+    <w:p>
+      <w:pPr>
+        <w:ind w:left="1416"/>
+      </w:pPr>
+      <w:r>
+        <w:rPr>
+          <w:b/>
+          <w:bCs/>
+        </w:rPr>
+        <w:t>Banco de Dados:</w:t>
+      </w:r>
+      <w:r>
+        <w:t xml:space="preserve"> Para validar a integridade, consistência e eficiência no gerenciamento dos dados.</w:t>
+      </w:r>
     </w:p>
     <w:p>
       <w:pPr>
@@ -564,6 +1920,137 @@
       <w:pPr>
         <w:ind w:left="708"/>
       </w:pPr>
+      <w:r>
+        <w:t>Para começar os Testes então, nós temos as seguintes necessidades:</w:t>
+      </w:r>
+    </w:p>
+    <w:p>
+      <w:pPr>
+        <w:pStyle w:val="PargrafodaLista"/>
+        <w:numPr>
+          <w:ilvl w:val="0"/>
+          <w:numId w:val="18"/>
+        </w:numPr>
+      </w:pPr>
+      <w:r>
+        <w:t>Documentação do plano de testes pronta;</w:t>
+      </w:r>
+    </w:p>
+    <w:p>
+      <w:pPr>
+        <w:pStyle w:val="PargrafodaLista"/>
+        <w:numPr>
+          <w:ilvl w:val="0"/>
+          <w:numId w:val="18"/>
+        </w:numPr>
+      </w:pPr>
+      <w:r>
+        <w:t>Requisitos em vista;</w:t>
+      </w:r>
+    </w:p>
+    <w:p>
+      <w:pPr>
+        <w:pStyle w:val="PargrafodaLista"/>
+        <w:numPr>
+          <w:ilvl w:val="0"/>
+          <w:numId w:val="18"/>
+        </w:numPr>
+      </w:pPr>
+      <w:r>
+        <w:t>Acompanhamento de todos da equipe;</w:t>
+      </w:r>
+    </w:p>
+    <w:p>
+      <w:pPr>
+        <w:pStyle w:val="PargrafodaLista"/>
+        <w:numPr>
+          <w:ilvl w:val="0"/>
+          <w:numId w:val="18"/>
+        </w:numPr>
+      </w:pPr>
+      <w:r>
+        <w:t>Conta com acesso administrador, usuário e cliente;</w:t>
+      </w:r>
+    </w:p>
+    <w:p>
+      <w:pPr>
+        <w:pStyle w:val="PargrafodaLista"/>
+        <w:numPr>
+          <w:ilvl w:val="0"/>
+          <w:numId w:val="18"/>
+        </w:numPr>
+      </w:pPr>
+      <w:r>
+        <w:t>Valores pré-preparados;</w:t>
+      </w:r>
+    </w:p>
+    <w:p>
+      <w:pPr>
+        <w:pStyle w:val="PargrafodaLista"/>
+        <w:numPr>
+          <w:ilvl w:val="0"/>
+          <w:numId w:val="18"/>
+        </w:numPr>
+      </w:pPr>
+      <w:r>
+        <w:t>(Se possível) Acompanhamento de um professor/especialista;</w:t>
+      </w:r>
+    </w:p>
+    <w:p>
+      <w:pPr>
+        <w:pStyle w:val="PargrafodaLista"/>
+        <w:numPr>
+          <w:ilvl w:val="0"/>
+          <w:numId w:val="18"/>
+        </w:numPr>
+      </w:pPr>
+      <w:r>
+        <w:t>Forma de anotar/documentar os erros e bugs que ocorreram;</w:t>
+      </w:r>
+    </w:p>
+    <w:p>
+      <w:pPr>
+        <w:ind w:left="708"/>
+      </w:pPr>
+      <w:r>
+        <w:t>Para terminar e concluir de forma definitiva os testes, será necessário:</w:t>
+      </w:r>
+    </w:p>
+    <w:p>
+      <w:pPr>
+        <w:pStyle w:val="PargrafodaLista"/>
+        <w:numPr>
+          <w:ilvl w:val="0"/>
+          <w:numId w:val="19"/>
+        </w:numPr>
+      </w:pPr>
+      <w:r>
+        <w:t>Todos os requisitos tenham sido testados;</w:t>
+      </w:r>
+    </w:p>
+    <w:p>
+      <w:pPr>
+        <w:pStyle w:val="PargrafodaLista"/>
+        <w:numPr>
+          <w:ilvl w:val="0"/>
+          <w:numId w:val="19"/>
+        </w:numPr>
+      </w:pPr>
+      <w:r>
+        <w:t>Todos os bugs tenham sido documentados;</w:t>
+      </w:r>
+    </w:p>
+    <w:p>
+      <w:pPr>
+        <w:pStyle w:val="PargrafodaLista"/>
+        <w:numPr>
+          <w:ilvl w:val="0"/>
+          <w:numId w:val="19"/>
+        </w:numPr>
+      </w:pPr>
+      <w:r>
+        <w:t>Todos da equipe concordam que pode ser encerrado;</w:t>
+      </w:r>
     </w:p>
     <w:p>
       <w:pPr>
@@ -666,56 +2153,56 @@
         </w:rPr>
       </w:pPr>
       <w:r>
+        <w:t>Ana Clara de Souza – Front-end;</w:t>
+      </w:r>
+    </w:p>
+    <w:p>
+      <w:pPr>
+        <w:pStyle w:val="PargrafodaLista"/>
+        <w:numPr>
+          <w:ilvl w:val="0"/>
+          <w:numId w:val="5"/>
+        </w:numPr>
+        <w:rPr>
+          <w:b/>
+          <w:bCs/>
+        </w:rPr>
+      </w:pPr>
+      <w:r>
+        <w:t>Auxílio de pessoas mais experientes na área.</w:t>
+      </w:r>
+    </w:p>
+    <w:p>
+      <w:pPr>
+        <w:ind w:left="708"/>
+        <w:rPr>
+          <w:b/>
+          <w:bCs/>
+        </w:rPr>
+      </w:pPr>
+      <w:r>
+        <w:rPr>
+          <w:b/>
+          <w:bCs/>
+        </w:rPr>
+        <w:t>Ambiente de Teste:</w:t>
+      </w:r>
+    </w:p>
+    <w:p>
+      <w:pPr>
+        <w:ind w:left="1413"/>
+      </w:pPr>
+      <w:r>
         <w:lastRenderedPageBreak/>
-        <w:t>Ana Clara de Souza – Front-end;</w:t>
-      </w:r>
-    </w:p>
-    <w:p>
-      <w:pPr>
-        <w:pStyle w:val="PargrafodaLista"/>
-        <w:numPr>
-          <w:ilvl w:val="0"/>
-          <w:numId w:val="5"/>
-        </w:numPr>
-        <w:rPr>
-          <w:b/>
-          <w:bCs/>
-        </w:rPr>
-      </w:pPr>
-      <w:r>
-        <w:t>Auxílio de pessoas mais experientes na área.</w:t>
-      </w:r>
-    </w:p>
-    <w:p>
-      <w:pPr>
-        <w:ind w:left="708"/>
-        <w:rPr>
-          <w:b/>
-          <w:bCs/>
-        </w:rPr>
-      </w:pPr>
-      <w:r>
-        <w:rPr>
-          <w:b/>
-          <w:bCs/>
-        </w:rPr>
-        <w:t>Ambiente de Teste:</w:t>
+        <w:t>Neste tópico, será descrito o equipamento (hardware) usado para os testes, os programas e suas respectivas versões</w:t>
+      </w:r>
+      <w:r>
+        <w:t>, pois, as diferentes versões e os diferentes equipamentos poder fazer diferença na execução do programa em si, por isso a necessidade de especificarmos o que estamos usando de forma específica.</w:t>
       </w:r>
     </w:p>
     <w:p>
       <w:pPr>
         <w:ind w:left="1413"/>
-      </w:pPr>
-      <w:r>
-        <w:t>Neste tópico, será descrito o equipamento (hardware) usado para os testes, os programas e suas respectivas versões</w:t>
-      </w:r>
-      <w:r>
-        <w:t>, pois, as diferentes versões e os diferentes equipamentos poder fazer diferença na execução do programa em si, por isso a necessidade de especificarmos o que estamos usando de forma específica.</w:t>
-      </w:r>
-    </w:p>
-    <w:p>
-      <w:pPr>
-        <w:ind w:left="1413"/>
         <w:rPr>
           <w:b/>
           <w:bCs/>
@@ -741,13 +2228,8 @@
         <w:t xml:space="preserve">Processador: </w:t>
       </w:r>
       <w:r>
-        <w:t xml:space="preserve">12th </w:t>
-      </w:r>
-      <w:proofErr w:type="spellStart"/>
-      <w:r>
-        <w:t>Gen</w:t>
-      </w:r>
-      <w:proofErr w:type="spellEnd"/>
+        <w:t>12th Gen</w:t>
+      </w:r>
       <w:r>
         <w:t xml:space="preserve"> </w:t>
       </w:r>
@@ -1205,6 +2687,184 @@
     </w:lvl>
   </w:abstractNum>
   <w:abstractNum w:abstractNumId="1" w15:restartNumberingAfterBreak="0">
+    <w:nsid w:val="0C0836DD"/>
+    <w:multiLevelType w:val="hybridMultilevel"/>
+    <w:tmpl w:val="65E0AAF0"/>
+    <w:lvl w:ilvl="0" w:tplc="0416000F">
+      <w:start w:val="5"/>
+      <w:numFmt w:val="decimal"/>
+      <w:lvlText w:val="%1."/>
+      <w:lvlJc w:val="left"/>
+      <w:pPr>
+        <w:ind w:left="720" w:hanging="360"/>
+      </w:pPr>
+      <w:rPr>
+        <w:rFonts w:hint="default"/>
+      </w:rPr>
+    </w:lvl>
+    <w:lvl w:ilvl="1" w:tplc="04160019" w:tentative="1">
+      <w:start w:val="1"/>
+      <w:numFmt w:val="lowerLetter"/>
+      <w:lvlText w:val="%2."/>
+      <w:lvlJc w:val="left"/>
+      <w:pPr>
+        <w:ind w:left="1440" w:hanging="360"/>
+      </w:pPr>
+    </w:lvl>
+    <w:lvl w:ilvl="2" w:tplc="0416001B" w:tentative="1">
+      <w:start w:val="1"/>
+      <w:numFmt w:val="lowerRoman"/>
+      <w:lvlText w:val="%3."/>
+      <w:lvlJc w:val="right"/>
+      <w:pPr>
+        <w:ind w:left="2160" w:hanging="180"/>
+      </w:pPr>
+    </w:lvl>
+    <w:lvl w:ilvl="3" w:tplc="0416000F" w:tentative="1">
+      <w:start w:val="1"/>
+      <w:numFmt w:val="decimal"/>
+      <w:lvlText w:val="%4."/>
+      <w:lvlJc w:val="left"/>
+      <w:pPr>
+        <w:ind w:left="2880" w:hanging="360"/>
+      </w:pPr>
+    </w:lvl>
+    <w:lvl w:ilvl="4" w:tplc="04160019" w:tentative="1">
+      <w:start w:val="1"/>
+      <w:numFmt w:val="lowerLetter"/>
+      <w:lvlText w:val="%5."/>
+      <w:lvlJc w:val="left"/>
+      <w:pPr>
+        <w:ind w:left="3600" w:hanging="360"/>
+      </w:pPr>
+    </w:lvl>
+    <w:lvl w:ilvl="5" w:tplc="0416001B" w:tentative="1">
+      <w:start w:val="1"/>
+      <w:numFmt w:val="lowerRoman"/>
+      <w:lvlText w:val="%6."/>
+      <w:lvlJc w:val="right"/>
+      <w:pPr>
+        <w:ind w:left="4320" w:hanging="180"/>
+      </w:pPr>
+    </w:lvl>
+    <w:lvl w:ilvl="6" w:tplc="0416000F" w:tentative="1">
+      <w:start w:val="1"/>
+      <w:numFmt w:val="decimal"/>
+      <w:lvlText w:val="%7."/>
+      <w:lvlJc w:val="left"/>
+      <w:pPr>
+        <w:ind w:left="5040" w:hanging="360"/>
+      </w:pPr>
+    </w:lvl>
+    <w:lvl w:ilvl="7" w:tplc="04160019" w:tentative="1">
+      <w:start w:val="1"/>
+      <w:numFmt w:val="lowerLetter"/>
+      <w:lvlText w:val="%8."/>
+      <w:lvlJc w:val="left"/>
+      <w:pPr>
+        <w:ind w:left="5760" w:hanging="360"/>
+      </w:pPr>
+    </w:lvl>
+    <w:lvl w:ilvl="8" w:tplc="0416001B" w:tentative="1">
+      <w:start w:val="1"/>
+      <w:numFmt w:val="lowerRoman"/>
+      <w:lvlText w:val="%9."/>
+      <w:lvlJc w:val="right"/>
+      <w:pPr>
+        <w:ind w:left="6480" w:hanging="180"/>
+      </w:pPr>
+    </w:lvl>
+  </w:abstractNum>
+  <w:abstractNum w:abstractNumId="2" w15:restartNumberingAfterBreak="0">
+    <w:nsid w:val="0C972183"/>
+    <w:multiLevelType w:val="hybridMultilevel"/>
+    <w:tmpl w:val="5776B30E"/>
+    <w:lvl w:ilvl="0" w:tplc="0416000F">
+      <w:start w:val="1"/>
+      <w:numFmt w:val="decimal"/>
+      <w:lvlText w:val="%1."/>
+      <w:lvlJc w:val="left"/>
+      <w:pPr>
+        <w:ind w:left="720" w:hanging="360"/>
+      </w:pPr>
+      <w:rPr>
+        <w:rFonts w:hint="default"/>
+      </w:rPr>
+    </w:lvl>
+    <w:lvl w:ilvl="1" w:tplc="04160019" w:tentative="1">
+      <w:start w:val="1"/>
+      <w:numFmt w:val="lowerLetter"/>
+      <w:lvlText w:val="%2."/>
+      <w:lvlJc w:val="left"/>
+      <w:pPr>
+        <w:ind w:left="1440" w:hanging="360"/>
+      </w:pPr>
+    </w:lvl>
+    <w:lvl w:ilvl="2" w:tplc="0416001B" w:tentative="1">
+      <w:start w:val="1"/>
+      <w:numFmt w:val="lowerRoman"/>
+      <w:lvlText w:val="%3."/>
+      <w:lvlJc w:val="right"/>
+      <w:pPr>
+        <w:ind w:left="2160" w:hanging="180"/>
+      </w:pPr>
+    </w:lvl>
+    <w:lvl w:ilvl="3" w:tplc="0416000F" w:tentative="1">
+      <w:start w:val="1"/>
+      <w:numFmt w:val="decimal"/>
+      <w:lvlText w:val="%4."/>
+      <w:lvlJc w:val="left"/>
+      <w:pPr>
+        <w:ind w:left="2880" w:hanging="360"/>
+      </w:pPr>
+    </w:lvl>
+    <w:lvl w:ilvl="4" w:tplc="04160019" w:tentative="1">
+      <w:start w:val="1"/>
+      <w:numFmt w:val="lowerLetter"/>
+      <w:lvlText w:val="%5."/>
+      <w:lvlJc w:val="left"/>
+      <w:pPr>
+        <w:ind w:left="3600" w:hanging="360"/>
+      </w:pPr>
+    </w:lvl>
+    <w:lvl w:ilvl="5" w:tplc="0416001B" w:tentative="1">
+      <w:start w:val="1"/>
+      <w:numFmt w:val="lowerRoman"/>
+      <w:lvlText w:val="%6."/>
+      <w:lvlJc w:val="right"/>
+      <w:pPr>
+        <w:ind w:left="4320" w:hanging="180"/>
+      </w:pPr>
+    </w:lvl>
+    <w:lvl w:ilvl="6" w:tplc="0416000F" w:tentative="1">
+      <w:start w:val="1"/>
+      <w:numFmt w:val="decimal"/>
+      <w:lvlText w:val="%7."/>
+      <w:lvlJc w:val="left"/>
+      <w:pPr>
+        <w:ind w:left="5040" w:hanging="360"/>
+      </w:pPr>
+    </w:lvl>
+    <w:lvl w:ilvl="7" w:tplc="04160019" w:tentative="1">
+      <w:start w:val="1"/>
+      <w:numFmt w:val="lowerLetter"/>
+      <w:lvlText w:val="%8."/>
+      <w:lvlJc w:val="left"/>
+      <w:pPr>
+        <w:ind w:left="5760" w:hanging="360"/>
+      </w:pPr>
+    </w:lvl>
+    <w:lvl w:ilvl="8" w:tplc="0416001B" w:tentative="1">
+      <w:start w:val="1"/>
+      <w:numFmt w:val="lowerRoman"/>
+      <w:lvlText w:val="%9."/>
+      <w:lvlJc w:val="right"/>
+      <w:pPr>
+        <w:ind w:left="6480" w:hanging="180"/>
+      </w:pPr>
+    </w:lvl>
+  </w:abstractNum>
+  <w:abstractNum w:abstractNumId="3" w15:restartNumberingAfterBreak="0">
     <w:nsid w:val="0F7B080F"/>
     <w:multiLevelType w:val="hybridMultilevel"/>
     <w:tmpl w:val="C750D172"/>
@@ -1317,7 +2977,685 @@
       </w:rPr>
     </w:lvl>
   </w:abstractNum>
-  <w:abstractNum w:abstractNumId="2" w15:restartNumberingAfterBreak="0">
+  <w:abstractNum w:abstractNumId="4" w15:restartNumberingAfterBreak="0">
+    <w:nsid w:val="15BA45BA"/>
+    <w:multiLevelType w:val="hybridMultilevel"/>
+    <w:tmpl w:val="4A50686E"/>
+    <w:lvl w:ilvl="0" w:tplc="04160001">
+      <w:start w:val="1"/>
+      <w:numFmt w:val="bullet"/>
+      <w:lvlText w:val=""/>
+      <w:lvlJc w:val="left"/>
+      <w:pPr>
+        <w:ind w:left="1440" w:hanging="360"/>
+      </w:pPr>
+      <w:rPr>
+        <w:rFonts w:ascii="Symbol" w:hAnsi="Symbol" w:hint="default"/>
+      </w:rPr>
+    </w:lvl>
+    <w:lvl w:ilvl="1" w:tplc="04160003" w:tentative="1">
+      <w:start w:val="1"/>
+      <w:numFmt w:val="bullet"/>
+      <w:lvlText w:val="o"/>
+      <w:lvlJc w:val="left"/>
+      <w:pPr>
+        <w:ind w:left="2160" w:hanging="360"/>
+      </w:pPr>
+      <w:rPr>
+        <w:rFonts w:ascii="Courier New" w:hAnsi="Courier New" w:cs="Courier New" w:hint="default"/>
+      </w:rPr>
+    </w:lvl>
+    <w:lvl w:ilvl="2" w:tplc="04160005" w:tentative="1">
+      <w:start w:val="1"/>
+      <w:numFmt w:val="bullet"/>
+      <w:lvlText w:val=""/>
+      <w:lvlJc w:val="left"/>
+      <w:pPr>
+        <w:ind w:left="2880" w:hanging="360"/>
+      </w:pPr>
+      <w:rPr>
+        <w:rFonts w:ascii="Wingdings" w:hAnsi="Wingdings" w:hint="default"/>
+      </w:rPr>
+    </w:lvl>
+    <w:lvl w:ilvl="3" w:tplc="04160001" w:tentative="1">
+      <w:start w:val="1"/>
+      <w:numFmt w:val="bullet"/>
+      <w:lvlText w:val=""/>
+      <w:lvlJc w:val="left"/>
+      <w:pPr>
+        <w:ind w:left="3600" w:hanging="360"/>
+      </w:pPr>
+      <w:rPr>
+        <w:rFonts w:ascii="Symbol" w:hAnsi="Symbol" w:hint="default"/>
+      </w:rPr>
+    </w:lvl>
+    <w:lvl w:ilvl="4" w:tplc="04160003" w:tentative="1">
+      <w:start w:val="1"/>
+      <w:numFmt w:val="bullet"/>
+      <w:lvlText w:val="o"/>
+      <w:lvlJc w:val="left"/>
+      <w:pPr>
+        <w:ind w:left="4320" w:hanging="360"/>
+      </w:pPr>
+      <w:rPr>
+        <w:rFonts w:ascii="Courier New" w:hAnsi="Courier New" w:cs="Courier New" w:hint="default"/>
+      </w:rPr>
+    </w:lvl>
+    <w:lvl w:ilvl="5" w:tplc="04160005" w:tentative="1">
+      <w:start w:val="1"/>
+      <w:numFmt w:val="bullet"/>
+      <w:lvlText w:val=""/>
+      <w:lvlJc w:val="left"/>
+      <w:pPr>
+        <w:ind w:left="5040" w:hanging="360"/>
+      </w:pPr>
+      <w:rPr>
+        <w:rFonts w:ascii="Wingdings" w:hAnsi="Wingdings" w:hint="default"/>
+      </w:rPr>
+    </w:lvl>
+    <w:lvl w:ilvl="6" w:tplc="04160001" w:tentative="1">
+      <w:start w:val="1"/>
+      <w:numFmt w:val="bullet"/>
+      <w:lvlText w:val=""/>
+      <w:lvlJc w:val="left"/>
+      <w:pPr>
+        <w:ind w:left="5760" w:hanging="360"/>
+      </w:pPr>
+      <w:rPr>
+        <w:rFonts w:ascii="Symbol" w:hAnsi="Symbol" w:hint="default"/>
+      </w:rPr>
+    </w:lvl>
+    <w:lvl w:ilvl="7" w:tplc="04160003" w:tentative="1">
+      <w:start w:val="1"/>
+      <w:numFmt w:val="bullet"/>
+      <w:lvlText w:val="o"/>
+      <w:lvlJc w:val="left"/>
+      <w:pPr>
+        <w:ind w:left="6480" w:hanging="360"/>
+      </w:pPr>
+      <w:rPr>
+        <w:rFonts w:ascii="Courier New" w:hAnsi="Courier New" w:cs="Courier New" w:hint="default"/>
+      </w:rPr>
+    </w:lvl>
+    <w:lvl w:ilvl="8" w:tplc="04160005" w:tentative="1">
+      <w:start w:val="1"/>
+      <w:numFmt w:val="bullet"/>
+      <w:lvlText w:val=""/>
+      <w:lvlJc w:val="left"/>
+      <w:pPr>
+        <w:ind w:left="7200" w:hanging="360"/>
+      </w:pPr>
+      <w:rPr>
+        <w:rFonts w:ascii="Wingdings" w:hAnsi="Wingdings" w:hint="default"/>
+      </w:rPr>
+    </w:lvl>
+  </w:abstractNum>
+  <w:abstractNum w:abstractNumId="5" w15:restartNumberingAfterBreak="0">
+    <w:nsid w:val="17CD5608"/>
+    <w:multiLevelType w:val="hybridMultilevel"/>
+    <w:tmpl w:val="9ACE5372"/>
+    <w:lvl w:ilvl="0" w:tplc="04160001">
+      <w:start w:val="1"/>
+      <w:numFmt w:val="bullet"/>
+      <w:lvlText w:val=""/>
+      <w:lvlJc w:val="left"/>
+      <w:pPr>
+        <w:ind w:left="1440" w:hanging="360"/>
+      </w:pPr>
+      <w:rPr>
+        <w:rFonts w:ascii="Symbol" w:hAnsi="Symbol" w:hint="default"/>
+      </w:rPr>
+    </w:lvl>
+    <w:lvl w:ilvl="1" w:tplc="04160003">
+      <w:start w:val="1"/>
+      <w:numFmt w:val="bullet"/>
+      <w:lvlText w:val="o"/>
+      <w:lvlJc w:val="left"/>
+      <w:pPr>
+        <w:ind w:left="2160" w:hanging="360"/>
+      </w:pPr>
+      <w:rPr>
+        <w:rFonts w:ascii="Courier New" w:hAnsi="Courier New" w:cs="Courier New" w:hint="default"/>
+      </w:rPr>
+    </w:lvl>
+    <w:lvl w:ilvl="2" w:tplc="04160005" w:tentative="1">
+      <w:start w:val="1"/>
+      <w:numFmt w:val="bullet"/>
+      <w:lvlText w:val=""/>
+      <w:lvlJc w:val="left"/>
+      <w:pPr>
+        <w:ind w:left="2880" w:hanging="360"/>
+      </w:pPr>
+      <w:rPr>
+        <w:rFonts w:ascii="Wingdings" w:hAnsi="Wingdings" w:hint="default"/>
+      </w:rPr>
+    </w:lvl>
+    <w:lvl w:ilvl="3" w:tplc="04160001" w:tentative="1">
+      <w:start w:val="1"/>
+      <w:numFmt w:val="bullet"/>
+      <w:lvlText w:val=""/>
+      <w:lvlJc w:val="left"/>
+      <w:pPr>
+        <w:ind w:left="3600" w:hanging="360"/>
+      </w:pPr>
+      <w:rPr>
+        <w:rFonts w:ascii="Symbol" w:hAnsi="Symbol" w:hint="default"/>
+      </w:rPr>
+    </w:lvl>
+    <w:lvl w:ilvl="4" w:tplc="04160003" w:tentative="1">
+      <w:start w:val="1"/>
+      <w:numFmt w:val="bullet"/>
+      <w:lvlText w:val="o"/>
+      <w:lvlJc w:val="left"/>
+      <w:pPr>
+        <w:ind w:left="4320" w:hanging="360"/>
+      </w:pPr>
+      <w:rPr>
+        <w:rFonts w:ascii="Courier New" w:hAnsi="Courier New" w:cs="Courier New" w:hint="default"/>
+      </w:rPr>
+    </w:lvl>
+    <w:lvl w:ilvl="5" w:tplc="04160005" w:tentative="1">
+      <w:start w:val="1"/>
+      <w:numFmt w:val="bullet"/>
+      <w:lvlText w:val=""/>
+      <w:lvlJc w:val="left"/>
+      <w:pPr>
+        <w:ind w:left="5040" w:hanging="360"/>
+      </w:pPr>
+      <w:rPr>
+        <w:rFonts w:ascii="Wingdings" w:hAnsi="Wingdings" w:hint="default"/>
+      </w:rPr>
+    </w:lvl>
+    <w:lvl w:ilvl="6" w:tplc="04160001" w:tentative="1">
+      <w:start w:val="1"/>
+      <w:numFmt w:val="bullet"/>
+      <w:lvlText w:val=""/>
+      <w:lvlJc w:val="left"/>
+      <w:pPr>
+        <w:ind w:left="5760" w:hanging="360"/>
+      </w:pPr>
+      <w:rPr>
+        <w:rFonts w:ascii="Symbol" w:hAnsi="Symbol" w:hint="default"/>
+      </w:rPr>
+    </w:lvl>
+    <w:lvl w:ilvl="7" w:tplc="04160003" w:tentative="1">
+      <w:start w:val="1"/>
+      <w:numFmt w:val="bullet"/>
+      <w:lvlText w:val="o"/>
+      <w:lvlJc w:val="left"/>
+      <w:pPr>
+        <w:ind w:left="6480" w:hanging="360"/>
+      </w:pPr>
+      <w:rPr>
+        <w:rFonts w:ascii="Courier New" w:hAnsi="Courier New" w:cs="Courier New" w:hint="default"/>
+      </w:rPr>
+    </w:lvl>
+    <w:lvl w:ilvl="8" w:tplc="04160005" w:tentative="1">
+      <w:start w:val="1"/>
+      <w:numFmt w:val="bullet"/>
+      <w:lvlText w:val=""/>
+      <w:lvlJc w:val="left"/>
+      <w:pPr>
+        <w:ind w:left="7200" w:hanging="360"/>
+      </w:pPr>
+      <w:rPr>
+        <w:rFonts w:ascii="Wingdings" w:hAnsi="Wingdings" w:hint="default"/>
+      </w:rPr>
+    </w:lvl>
+  </w:abstractNum>
+  <w:abstractNum w:abstractNumId="6" w15:restartNumberingAfterBreak="0">
+    <w:nsid w:val="22EF6AEC"/>
+    <w:multiLevelType w:val="hybridMultilevel"/>
+    <w:tmpl w:val="37DC4840"/>
+    <w:lvl w:ilvl="0" w:tplc="04160001">
+      <w:start w:val="1"/>
+      <w:numFmt w:val="bullet"/>
+      <w:lvlText w:val=""/>
+      <w:lvlJc w:val="left"/>
+      <w:pPr>
+        <w:ind w:left="1428" w:hanging="360"/>
+      </w:pPr>
+      <w:rPr>
+        <w:rFonts w:ascii="Symbol" w:hAnsi="Symbol" w:hint="default"/>
+      </w:rPr>
+    </w:lvl>
+    <w:lvl w:ilvl="1" w:tplc="04160003" w:tentative="1">
+      <w:start w:val="1"/>
+      <w:numFmt w:val="bullet"/>
+      <w:lvlText w:val="o"/>
+      <w:lvlJc w:val="left"/>
+      <w:pPr>
+        <w:ind w:left="2148" w:hanging="360"/>
+      </w:pPr>
+      <w:rPr>
+        <w:rFonts w:ascii="Courier New" w:hAnsi="Courier New" w:cs="Courier New" w:hint="default"/>
+      </w:rPr>
+    </w:lvl>
+    <w:lvl w:ilvl="2" w:tplc="04160005" w:tentative="1">
+      <w:start w:val="1"/>
+      <w:numFmt w:val="bullet"/>
+      <w:lvlText w:val=""/>
+      <w:lvlJc w:val="left"/>
+      <w:pPr>
+        <w:ind w:left="2868" w:hanging="360"/>
+      </w:pPr>
+      <w:rPr>
+        <w:rFonts w:ascii="Wingdings" w:hAnsi="Wingdings" w:hint="default"/>
+      </w:rPr>
+    </w:lvl>
+    <w:lvl w:ilvl="3" w:tplc="04160001" w:tentative="1">
+      <w:start w:val="1"/>
+      <w:numFmt w:val="bullet"/>
+      <w:lvlText w:val=""/>
+      <w:lvlJc w:val="left"/>
+      <w:pPr>
+        <w:ind w:left="3588" w:hanging="360"/>
+      </w:pPr>
+      <w:rPr>
+        <w:rFonts w:ascii="Symbol" w:hAnsi="Symbol" w:hint="default"/>
+      </w:rPr>
+    </w:lvl>
+    <w:lvl w:ilvl="4" w:tplc="04160003" w:tentative="1">
+      <w:start w:val="1"/>
+      <w:numFmt w:val="bullet"/>
+      <w:lvlText w:val="o"/>
+      <w:lvlJc w:val="left"/>
+      <w:pPr>
+        <w:ind w:left="4308" w:hanging="360"/>
+      </w:pPr>
+      <w:rPr>
+        <w:rFonts w:ascii="Courier New" w:hAnsi="Courier New" w:cs="Courier New" w:hint="default"/>
+      </w:rPr>
+    </w:lvl>
+    <w:lvl w:ilvl="5" w:tplc="04160005" w:tentative="1">
+      <w:start w:val="1"/>
+      <w:numFmt w:val="bullet"/>
+      <w:lvlText w:val=""/>
+      <w:lvlJc w:val="left"/>
+      <w:pPr>
+        <w:ind w:left="5028" w:hanging="360"/>
+      </w:pPr>
+      <w:rPr>
+        <w:rFonts w:ascii="Wingdings" w:hAnsi="Wingdings" w:hint="default"/>
+      </w:rPr>
+    </w:lvl>
+    <w:lvl w:ilvl="6" w:tplc="04160001" w:tentative="1">
+      <w:start w:val="1"/>
+      <w:numFmt w:val="bullet"/>
+      <w:lvlText w:val=""/>
+      <w:lvlJc w:val="left"/>
+      <w:pPr>
+        <w:ind w:left="5748" w:hanging="360"/>
+      </w:pPr>
+      <w:rPr>
+        <w:rFonts w:ascii="Symbol" w:hAnsi="Symbol" w:hint="default"/>
+      </w:rPr>
+    </w:lvl>
+    <w:lvl w:ilvl="7" w:tplc="04160003" w:tentative="1">
+      <w:start w:val="1"/>
+      <w:numFmt w:val="bullet"/>
+      <w:lvlText w:val="o"/>
+      <w:lvlJc w:val="left"/>
+      <w:pPr>
+        <w:ind w:left="6468" w:hanging="360"/>
+      </w:pPr>
+      <w:rPr>
+        <w:rFonts w:ascii="Courier New" w:hAnsi="Courier New" w:cs="Courier New" w:hint="default"/>
+      </w:rPr>
+    </w:lvl>
+    <w:lvl w:ilvl="8" w:tplc="04160005" w:tentative="1">
+      <w:start w:val="1"/>
+      <w:numFmt w:val="bullet"/>
+      <w:lvlText w:val=""/>
+      <w:lvlJc w:val="left"/>
+      <w:pPr>
+        <w:ind w:left="7188" w:hanging="360"/>
+      </w:pPr>
+      <w:rPr>
+        <w:rFonts w:ascii="Wingdings" w:hAnsi="Wingdings" w:hint="default"/>
+      </w:rPr>
+    </w:lvl>
+  </w:abstractNum>
+  <w:abstractNum w:abstractNumId="7" w15:restartNumberingAfterBreak="0">
+    <w:nsid w:val="25B83E18"/>
+    <w:multiLevelType w:val="hybridMultilevel"/>
+    <w:tmpl w:val="D4E01A00"/>
+    <w:lvl w:ilvl="0" w:tplc="04160001">
+      <w:start w:val="1"/>
+      <w:numFmt w:val="bullet"/>
+      <w:lvlText w:val=""/>
+      <w:lvlJc w:val="left"/>
+      <w:pPr>
+        <w:ind w:left="720" w:hanging="360"/>
+      </w:pPr>
+      <w:rPr>
+        <w:rFonts w:ascii="Symbol" w:hAnsi="Symbol" w:hint="default"/>
+      </w:rPr>
+    </w:lvl>
+    <w:lvl w:ilvl="1" w:tplc="04160003" w:tentative="1">
+      <w:start w:val="1"/>
+      <w:numFmt w:val="bullet"/>
+      <w:lvlText w:val="o"/>
+      <w:lvlJc w:val="left"/>
+      <w:pPr>
+        <w:ind w:left="1440" w:hanging="360"/>
+      </w:pPr>
+      <w:rPr>
+        <w:rFonts w:ascii="Courier New" w:hAnsi="Courier New" w:cs="Courier New" w:hint="default"/>
+      </w:rPr>
+    </w:lvl>
+    <w:lvl w:ilvl="2" w:tplc="04160005" w:tentative="1">
+      <w:start w:val="1"/>
+      <w:numFmt w:val="bullet"/>
+      <w:lvlText w:val=""/>
+      <w:lvlJc w:val="left"/>
+      <w:pPr>
+        <w:ind w:left="2160" w:hanging="360"/>
+      </w:pPr>
+      <w:rPr>
+        <w:rFonts w:ascii="Wingdings" w:hAnsi="Wingdings" w:hint="default"/>
+      </w:rPr>
+    </w:lvl>
+    <w:lvl w:ilvl="3" w:tplc="04160001" w:tentative="1">
+      <w:start w:val="1"/>
+      <w:numFmt w:val="bullet"/>
+      <w:lvlText w:val=""/>
+      <w:lvlJc w:val="left"/>
+      <w:pPr>
+        <w:ind w:left="2880" w:hanging="360"/>
+      </w:pPr>
+      <w:rPr>
+        <w:rFonts w:ascii="Symbol" w:hAnsi="Symbol" w:hint="default"/>
+      </w:rPr>
+    </w:lvl>
+    <w:lvl w:ilvl="4" w:tplc="04160003" w:tentative="1">
+      <w:start w:val="1"/>
+      <w:numFmt w:val="bullet"/>
+      <w:lvlText w:val="o"/>
+      <w:lvlJc w:val="left"/>
+      <w:pPr>
+        <w:ind w:left="3600" w:hanging="360"/>
+      </w:pPr>
+      <w:rPr>
+        <w:rFonts w:ascii="Courier New" w:hAnsi="Courier New" w:cs="Courier New" w:hint="default"/>
+      </w:rPr>
+    </w:lvl>
+    <w:lvl w:ilvl="5" w:tplc="04160005" w:tentative="1">
+      <w:start w:val="1"/>
+      <w:numFmt w:val="bullet"/>
+      <w:lvlText w:val=""/>
+      <w:lvlJc w:val="left"/>
+      <w:pPr>
+        <w:ind w:left="4320" w:hanging="360"/>
+      </w:pPr>
+      <w:rPr>
+        <w:rFonts w:ascii="Wingdings" w:hAnsi="Wingdings" w:hint="default"/>
+      </w:rPr>
+    </w:lvl>
+    <w:lvl w:ilvl="6" w:tplc="04160001" w:tentative="1">
+      <w:start w:val="1"/>
+      <w:numFmt w:val="bullet"/>
+      <w:lvlText w:val=""/>
+      <w:lvlJc w:val="left"/>
+      <w:pPr>
+        <w:ind w:left="5040" w:hanging="360"/>
+      </w:pPr>
+      <w:rPr>
+        <w:rFonts w:ascii="Symbol" w:hAnsi="Symbol" w:hint="default"/>
+      </w:rPr>
+    </w:lvl>
+    <w:lvl w:ilvl="7" w:tplc="04160003" w:tentative="1">
+      <w:start w:val="1"/>
+      <w:numFmt w:val="bullet"/>
+      <w:lvlText w:val="o"/>
+      <w:lvlJc w:val="left"/>
+      <w:pPr>
+        <w:ind w:left="5760" w:hanging="360"/>
+      </w:pPr>
+      <w:rPr>
+        <w:rFonts w:ascii="Courier New" w:hAnsi="Courier New" w:cs="Courier New" w:hint="default"/>
+      </w:rPr>
+    </w:lvl>
+    <w:lvl w:ilvl="8" w:tplc="04160005" w:tentative="1">
+      <w:start w:val="1"/>
+      <w:numFmt w:val="bullet"/>
+      <w:lvlText w:val=""/>
+      <w:lvlJc w:val="left"/>
+      <w:pPr>
+        <w:ind w:left="6480" w:hanging="360"/>
+      </w:pPr>
+      <w:rPr>
+        <w:rFonts w:ascii="Wingdings" w:hAnsi="Wingdings" w:hint="default"/>
+      </w:rPr>
+    </w:lvl>
+  </w:abstractNum>
+  <w:abstractNum w:abstractNumId="8" w15:restartNumberingAfterBreak="0">
+    <w:nsid w:val="39262695"/>
+    <w:multiLevelType w:val="hybridMultilevel"/>
+    <w:tmpl w:val="DE04ED74"/>
+    <w:lvl w:ilvl="0" w:tplc="04160001">
+      <w:start w:val="1"/>
+      <w:numFmt w:val="bullet"/>
+      <w:lvlText w:val=""/>
+      <w:lvlJc w:val="left"/>
+      <w:pPr>
+        <w:ind w:left="1440" w:hanging="360"/>
+      </w:pPr>
+      <w:rPr>
+        <w:rFonts w:ascii="Symbol" w:hAnsi="Symbol" w:hint="default"/>
+      </w:rPr>
+    </w:lvl>
+    <w:lvl w:ilvl="1" w:tplc="04160003" w:tentative="1">
+      <w:start w:val="1"/>
+      <w:numFmt w:val="bullet"/>
+      <w:lvlText w:val="o"/>
+      <w:lvlJc w:val="left"/>
+      <w:pPr>
+        <w:ind w:left="2160" w:hanging="360"/>
+      </w:pPr>
+      <w:rPr>
+        <w:rFonts w:ascii="Courier New" w:hAnsi="Courier New" w:cs="Courier New" w:hint="default"/>
+      </w:rPr>
+    </w:lvl>
+    <w:lvl w:ilvl="2" w:tplc="04160005" w:tentative="1">
+      <w:start w:val="1"/>
+      <w:numFmt w:val="bullet"/>
+      <w:lvlText w:val=""/>
+      <w:lvlJc w:val="left"/>
+      <w:pPr>
+        <w:ind w:left="2880" w:hanging="360"/>
+      </w:pPr>
+      <w:rPr>
+        <w:rFonts w:ascii="Wingdings" w:hAnsi="Wingdings" w:hint="default"/>
+      </w:rPr>
+    </w:lvl>
+    <w:lvl w:ilvl="3" w:tplc="04160001" w:tentative="1">
+      <w:start w:val="1"/>
+      <w:numFmt w:val="bullet"/>
+      <w:lvlText w:val=""/>
+      <w:lvlJc w:val="left"/>
+      <w:pPr>
+        <w:ind w:left="3600" w:hanging="360"/>
+      </w:pPr>
+      <w:rPr>
+        <w:rFonts w:ascii="Symbol" w:hAnsi="Symbol" w:hint="default"/>
+      </w:rPr>
+    </w:lvl>
+    <w:lvl w:ilvl="4" w:tplc="04160003" w:tentative="1">
+      <w:start w:val="1"/>
+      <w:numFmt w:val="bullet"/>
+      <w:lvlText w:val="o"/>
+      <w:lvlJc w:val="left"/>
+      <w:pPr>
+        <w:ind w:left="4320" w:hanging="360"/>
+      </w:pPr>
+      <w:rPr>
+        <w:rFonts w:ascii="Courier New" w:hAnsi="Courier New" w:cs="Courier New" w:hint="default"/>
+      </w:rPr>
+    </w:lvl>
+    <w:lvl w:ilvl="5" w:tplc="04160005" w:tentative="1">
+      <w:start w:val="1"/>
+      <w:numFmt w:val="bullet"/>
+      <w:lvlText w:val=""/>
+      <w:lvlJc w:val="left"/>
+      <w:pPr>
+        <w:ind w:left="5040" w:hanging="360"/>
+      </w:pPr>
+      <w:rPr>
+        <w:rFonts w:ascii="Wingdings" w:hAnsi="Wingdings" w:hint="default"/>
+      </w:rPr>
+    </w:lvl>
+    <w:lvl w:ilvl="6" w:tplc="04160001" w:tentative="1">
+      <w:start w:val="1"/>
+      <w:numFmt w:val="bullet"/>
+      <w:lvlText w:val=""/>
+      <w:lvlJc w:val="left"/>
+      <w:pPr>
+        <w:ind w:left="5760" w:hanging="360"/>
+      </w:pPr>
+      <w:rPr>
+        <w:rFonts w:ascii="Symbol" w:hAnsi="Symbol" w:hint="default"/>
+      </w:rPr>
+    </w:lvl>
+    <w:lvl w:ilvl="7" w:tplc="04160003" w:tentative="1">
+      <w:start w:val="1"/>
+      <w:numFmt w:val="bullet"/>
+      <w:lvlText w:val="o"/>
+      <w:lvlJc w:val="left"/>
+      <w:pPr>
+        <w:ind w:left="6480" w:hanging="360"/>
+      </w:pPr>
+      <w:rPr>
+        <w:rFonts w:ascii="Courier New" w:hAnsi="Courier New" w:cs="Courier New" w:hint="default"/>
+      </w:rPr>
+    </w:lvl>
+    <w:lvl w:ilvl="8" w:tplc="04160005" w:tentative="1">
+      <w:start w:val="1"/>
+      <w:numFmt w:val="bullet"/>
+      <w:lvlText w:val=""/>
+      <w:lvlJc w:val="left"/>
+      <w:pPr>
+        <w:ind w:left="7200" w:hanging="360"/>
+      </w:pPr>
+      <w:rPr>
+        <w:rFonts w:ascii="Wingdings" w:hAnsi="Wingdings" w:hint="default"/>
+      </w:rPr>
+    </w:lvl>
+  </w:abstractNum>
+  <w:abstractNum w:abstractNumId="9" w15:restartNumberingAfterBreak="0">
+    <w:nsid w:val="3F073F77"/>
+    <w:multiLevelType w:val="hybridMultilevel"/>
+    <w:tmpl w:val="CECCE9DA"/>
+    <w:lvl w:ilvl="0" w:tplc="04160001">
+      <w:start w:val="1"/>
+      <w:numFmt w:val="bullet"/>
+      <w:lvlText w:val=""/>
+      <w:lvlJc w:val="left"/>
+      <w:pPr>
+        <w:ind w:left="1440" w:hanging="360"/>
+      </w:pPr>
+      <w:rPr>
+        <w:rFonts w:ascii="Symbol" w:hAnsi="Symbol" w:hint="default"/>
+      </w:rPr>
+    </w:lvl>
+    <w:lvl w:ilvl="1" w:tplc="04160003" w:tentative="1">
+      <w:start w:val="1"/>
+      <w:numFmt w:val="bullet"/>
+      <w:lvlText w:val="o"/>
+      <w:lvlJc w:val="left"/>
+      <w:pPr>
+        <w:ind w:left="2160" w:hanging="360"/>
+      </w:pPr>
+      <w:rPr>
+        <w:rFonts w:ascii="Courier New" w:hAnsi="Courier New" w:cs="Courier New" w:hint="default"/>
+      </w:rPr>
+    </w:lvl>
+    <w:lvl w:ilvl="2" w:tplc="04160005" w:tentative="1">
+      <w:start w:val="1"/>
+      <w:numFmt w:val="bullet"/>
+      <w:lvlText w:val=""/>
+      <w:lvlJc w:val="left"/>
+      <w:pPr>
+        <w:ind w:left="2880" w:hanging="360"/>
+      </w:pPr>
+      <w:rPr>
+        <w:rFonts w:ascii="Wingdings" w:hAnsi="Wingdings" w:hint="default"/>
+      </w:rPr>
+    </w:lvl>
+    <w:lvl w:ilvl="3" w:tplc="04160001" w:tentative="1">
+      <w:start w:val="1"/>
+      <w:numFmt w:val="bullet"/>
+      <w:lvlText w:val=""/>
+      <w:lvlJc w:val="left"/>
+      <w:pPr>
+        <w:ind w:left="3600" w:hanging="360"/>
+      </w:pPr>
+      <w:rPr>
+        <w:rFonts w:ascii="Symbol" w:hAnsi="Symbol" w:hint="default"/>
+      </w:rPr>
+    </w:lvl>
+    <w:lvl w:ilvl="4" w:tplc="04160003" w:tentative="1">
+      <w:start w:val="1"/>
+      <w:numFmt w:val="bullet"/>
+      <w:lvlText w:val="o"/>
+      <w:lvlJc w:val="left"/>
+      <w:pPr>
+        <w:ind w:left="4320" w:hanging="360"/>
+      </w:pPr>
+      <w:rPr>
+        <w:rFonts w:ascii="Courier New" w:hAnsi="Courier New" w:cs="Courier New" w:hint="default"/>
+      </w:rPr>
+    </w:lvl>
+    <w:lvl w:ilvl="5" w:tplc="04160005" w:tentative="1">
+      <w:start w:val="1"/>
+      <w:numFmt w:val="bullet"/>
+      <w:lvlText w:val=""/>
+      <w:lvlJc w:val="left"/>
+      <w:pPr>
+        <w:ind w:left="5040" w:hanging="360"/>
+      </w:pPr>
+      <w:rPr>
+        <w:rFonts w:ascii="Wingdings" w:hAnsi="Wingdings" w:hint="default"/>
+      </w:rPr>
+    </w:lvl>
+    <w:lvl w:ilvl="6" w:tplc="04160001" w:tentative="1">
+      <w:start w:val="1"/>
+      <w:numFmt w:val="bullet"/>
+      <w:lvlText w:val=""/>
+      <w:lvlJc w:val="left"/>
+      <w:pPr>
+        <w:ind w:left="5760" w:hanging="360"/>
+      </w:pPr>
+      <w:rPr>
+        <w:rFonts w:ascii="Symbol" w:hAnsi="Symbol" w:hint="default"/>
+      </w:rPr>
+    </w:lvl>
+    <w:lvl w:ilvl="7" w:tplc="04160003" w:tentative="1">
+      <w:start w:val="1"/>
+      <w:numFmt w:val="bullet"/>
+      <w:lvlText w:val="o"/>
+      <w:lvlJc w:val="left"/>
+      <w:pPr>
+        <w:ind w:left="6480" w:hanging="360"/>
+      </w:pPr>
+      <w:rPr>
+        <w:rFonts w:ascii="Courier New" w:hAnsi="Courier New" w:cs="Courier New" w:hint="default"/>
+      </w:rPr>
+    </w:lvl>
+    <w:lvl w:ilvl="8" w:tplc="04160005" w:tentative="1">
+      <w:start w:val="1"/>
+      <w:numFmt w:val="bullet"/>
+      <w:lvlText w:val=""/>
+      <w:lvlJc w:val="left"/>
+      <w:pPr>
+        <w:ind w:left="7200" w:hanging="360"/>
+      </w:pPr>
+      <w:rPr>
+        <w:rFonts w:ascii="Wingdings" w:hAnsi="Wingdings" w:hint="default"/>
+      </w:rPr>
+    </w:lvl>
+  </w:abstractNum>
+  <w:abstractNum w:abstractNumId="10" w15:restartNumberingAfterBreak="0">
     <w:nsid w:val="3FE60BC1"/>
     <w:multiLevelType w:val="hybridMultilevel"/>
     <w:tmpl w:val="10EEB826"/>
@@ -1406,7 +3744,120 @@
       </w:pPr>
     </w:lvl>
   </w:abstractNum>
-  <w:abstractNum w:abstractNumId="3" w15:restartNumberingAfterBreak="0">
+  <w:abstractNum w:abstractNumId="11" w15:restartNumberingAfterBreak="0">
+    <w:nsid w:val="42BE24D9"/>
+    <w:multiLevelType w:val="hybridMultilevel"/>
+    <w:tmpl w:val="9F445E7A"/>
+    <w:lvl w:ilvl="0" w:tplc="04160001">
+      <w:start w:val="1"/>
+      <w:numFmt w:val="bullet"/>
+      <w:lvlText w:val=""/>
+      <w:lvlJc w:val="left"/>
+      <w:pPr>
+        <w:ind w:left="1440" w:hanging="360"/>
+      </w:pPr>
+      <w:rPr>
+        <w:rFonts w:ascii="Symbol" w:hAnsi="Symbol" w:hint="default"/>
+      </w:rPr>
+    </w:lvl>
+    <w:lvl w:ilvl="1" w:tplc="04160003" w:tentative="1">
+      <w:start w:val="1"/>
+      <w:numFmt w:val="bullet"/>
+      <w:lvlText w:val="o"/>
+      <w:lvlJc w:val="left"/>
+      <w:pPr>
+        <w:ind w:left="2160" w:hanging="360"/>
+      </w:pPr>
+      <w:rPr>
+        <w:rFonts w:ascii="Courier New" w:hAnsi="Courier New" w:cs="Courier New" w:hint="default"/>
+      </w:rPr>
+    </w:lvl>
+    <w:lvl w:ilvl="2" w:tplc="04160005" w:tentative="1">
+      <w:start w:val="1"/>
+      <w:numFmt w:val="bullet"/>
+      <w:lvlText w:val=""/>
+      <w:lvlJc w:val="left"/>
+      <w:pPr>
+        <w:ind w:left="2880" w:hanging="360"/>
+      </w:pPr>
+      <w:rPr>
+        <w:rFonts w:ascii="Wingdings" w:hAnsi="Wingdings" w:hint="default"/>
+      </w:rPr>
+    </w:lvl>
+    <w:lvl w:ilvl="3" w:tplc="04160001" w:tentative="1">
+      <w:start w:val="1"/>
+      <w:numFmt w:val="bullet"/>
+      <w:lvlText w:val=""/>
+      <w:lvlJc w:val="left"/>
+      <w:pPr>
+        <w:ind w:left="3600" w:hanging="360"/>
+      </w:pPr>
+      <w:rPr>
+        <w:rFonts w:ascii="Symbol" w:hAnsi="Symbol" w:hint="default"/>
+      </w:rPr>
+    </w:lvl>
+    <w:lvl w:ilvl="4" w:tplc="04160003" w:tentative="1">
+      <w:start w:val="1"/>
+      <w:numFmt w:val="bullet"/>
+      <w:lvlText w:val="o"/>
+      <w:lvlJc w:val="left"/>
+      <w:pPr>
+        <w:ind w:left="4320" w:hanging="360"/>
+      </w:pPr>
+      <w:rPr>
+        <w:rFonts w:ascii="Courier New" w:hAnsi="Courier New" w:cs="Courier New" w:hint="default"/>
+      </w:rPr>
+    </w:lvl>
+    <w:lvl w:ilvl="5" w:tplc="04160005" w:tentative="1">
+      <w:start w:val="1"/>
+      <w:numFmt w:val="bullet"/>
+      <w:lvlText w:val=""/>
+      <w:lvlJc w:val="left"/>
+      <w:pPr>
+        <w:ind w:left="5040" w:hanging="360"/>
+      </w:pPr>
+      <w:rPr>
+        <w:rFonts w:ascii="Wingdings" w:hAnsi="Wingdings" w:hint="default"/>
+      </w:rPr>
+    </w:lvl>
+    <w:lvl w:ilvl="6" w:tplc="04160001" w:tentative="1">
+      <w:start w:val="1"/>
+      <w:numFmt w:val="bullet"/>
+      <w:lvlText w:val=""/>
+      <w:lvlJc w:val="left"/>
+      <w:pPr>
+        <w:ind w:left="5760" w:hanging="360"/>
+      </w:pPr>
+      <w:rPr>
+        <w:rFonts w:ascii="Symbol" w:hAnsi="Symbol" w:hint="default"/>
+      </w:rPr>
+    </w:lvl>
+    <w:lvl w:ilvl="7" w:tplc="04160003" w:tentative="1">
+      <w:start w:val="1"/>
+      <w:numFmt w:val="bullet"/>
+      <w:lvlText w:val="o"/>
+      <w:lvlJc w:val="left"/>
+      <w:pPr>
+        <w:ind w:left="6480" w:hanging="360"/>
+      </w:pPr>
+      <w:rPr>
+        <w:rFonts w:ascii="Courier New" w:hAnsi="Courier New" w:cs="Courier New" w:hint="default"/>
+      </w:rPr>
+    </w:lvl>
+    <w:lvl w:ilvl="8" w:tplc="04160005" w:tentative="1">
+      <w:start w:val="1"/>
+      <w:numFmt w:val="bullet"/>
+      <w:lvlText w:val=""/>
+      <w:lvlJc w:val="left"/>
+      <w:pPr>
+        <w:ind w:left="7200" w:hanging="360"/>
+      </w:pPr>
+      <w:rPr>
+        <w:rFonts w:ascii="Wingdings" w:hAnsi="Wingdings" w:hint="default"/>
+      </w:rPr>
+    </w:lvl>
+  </w:abstractNum>
+  <w:abstractNum w:abstractNumId="12" w15:restartNumberingAfterBreak="0">
     <w:nsid w:val="4E4C6CC1"/>
     <w:multiLevelType w:val="hybridMultilevel"/>
     <w:tmpl w:val="F51251FA"/>
@@ -1495,7 +3946,233 @@
       </w:pPr>
     </w:lvl>
   </w:abstractNum>
-  <w:abstractNum w:abstractNumId="4" w15:restartNumberingAfterBreak="0">
+  <w:abstractNum w:abstractNumId="13" w15:restartNumberingAfterBreak="0">
+    <w:nsid w:val="4ECD66F4"/>
+    <w:multiLevelType w:val="hybridMultilevel"/>
+    <w:tmpl w:val="D6948BA8"/>
+    <w:lvl w:ilvl="0" w:tplc="04160001">
+      <w:start w:val="1"/>
+      <w:numFmt w:val="bullet"/>
+      <w:lvlText w:val=""/>
+      <w:lvlJc w:val="left"/>
+      <w:pPr>
+        <w:ind w:left="1428" w:hanging="360"/>
+      </w:pPr>
+      <w:rPr>
+        <w:rFonts w:ascii="Symbol" w:hAnsi="Symbol" w:hint="default"/>
+      </w:rPr>
+    </w:lvl>
+    <w:lvl w:ilvl="1" w:tplc="04160003" w:tentative="1">
+      <w:start w:val="1"/>
+      <w:numFmt w:val="bullet"/>
+      <w:lvlText w:val="o"/>
+      <w:lvlJc w:val="left"/>
+      <w:pPr>
+        <w:ind w:left="2148" w:hanging="360"/>
+      </w:pPr>
+      <w:rPr>
+        <w:rFonts w:ascii="Courier New" w:hAnsi="Courier New" w:cs="Courier New" w:hint="default"/>
+      </w:rPr>
+    </w:lvl>
+    <w:lvl w:ilvl="2" w:tplc="04160005" w:tentative="1">
+      <w:start w:val="1"/>
+      <w:numFmt w:val="bullet"/>
+      <w:lvlText w:val=""/>
+      <w:lvlJc w:val="left"/>
+      <w:pPr>
+        <w:ind w:left="2868" w:hanging="360"/>
+      </w:pPr>
+      <w:rPr>
+        <w:rFonts w:ascii="Wingdings" w:hAnsi="Wingdings" w:hint="default"/>
+      </w:rPr>
+    </w:lvl>
+    <w:lvl w:ilvl="3" w:tplc="04160001" w:tentative="1">
+      <w:start w:val="1"/>
+      <w:numFmt w:val="bullet"/>
+      <w:lvlText w:val=""/>
+      <w:lvlJc w:val="left"/>
+      <w:pPr>
+        <w:ind w:left="3588" w:hanging="360"/>
+      </w:pPr>
+      <w:rPr>
+        <w:rFonts w:ascii="Symbol" w:hAnsi="Symbol" w:hint="default"/>
+      </w:rPr>
+    </w:lvl>
+    <w:lvl w:ilvl="4" w:tplc="04160003" w:tentative="1">
+      <w:start w:val="1"/>
+      <w:numFmt w:val="bullet"/>
+      <w:lvlText w:val="o"/>
+      <w:lvlJc w:val="left"/>
+      <w:pPr>
+        <w:ind w:left="4308" w:hanging="360"/>
+      </w:pPr>
+      <w:rPr>
+        <w:rFonts w:ascii="Courier New" w:hAnsi="Courier New" w:cs="Courier New" w:hint="default"/>
+      </w:rPr>
+    </w:lvl>
+    <w:lvl w:ilvl="5" w:tplc="04160005" w:tentative="1">
+      <w:start w:val="1"/>
+      <w:numFmt w:val="bullet"/>
+      <w:lvlText w:val=""/>
+      <w:lvlJc w:val="left"/>
+      <w:pPr>
+        <w:ind w:left="5028" w:hanging="360"/>
+      </w:pPr>
+      <w:rPr>
+        <w:rFonts w:ascii="Wingdings" w:hAnsi="Wingdings" w:hint="default"/>
+      </w:rPr>
+    </w:lvl>
+    <w:lvl w:ilvl="6" w:tplc="04160001" w:tentative="1">
+      <w:start w:val="1"/>
+      <w:numFmt w:val="bullet"/>
+      <w:lvlText w:val=""/>
+      <w:lvlJc w:val="left"/>
+      <w:pPr>
+        <w:ind w:left="5748" w:hanging="360"/>
+      </w:pPr>
+      <w:rPr>
+        <w:rFonts w:ascii="Symbol" w:hAnsi="Symbol" w:hint="default"/>
+      </w:rPr>
+    </w:lvl>
+    <w:lvl w:ilvl="7" w:tplc="04160003" w:tentative="1">
+      <w:start w:val="1"/>
+      <w:numFmt w:val="bullet"/>
+      <w:lvlText w:val="o"/>
+      <w:lvlJc w:val="left"/>
+      <w:pPr>
+        <w:ind w:left="6468" w:hanging="360"/>
+      </w:pPr>
+      <w:rPr>
+        <w:rFonts w:ascii="Courier New" w:hAnsi="Courier New" w:cs="Courier New" w:hint="default"/>
+      </w:rPr>
+    </w:lvl>
+    <w:lvl w:ilvl="8" w:tplc="04160005" w:tentative="1">
+      <w:start w:val="1"/>
+      <w:numFmt w:val="bullet"/>
+      <w:lvlText w:val=""/>
+      <w:lvlJc w:val="left"/>
+      <w:pPr>
+        <w:ind w:left="7188" w:hanging="360"/>
+      </w:pPr>
+      <w:rPr>
+        <w:rFonts w:ascii="Wingdings" w:hAnsi="Wingdings" w:hint="default"/>
+      </w:rPr>
+    </w:lvl>
+  </w:abstractNum>
+  <w:abstractNum w:abstractNumId="14" w15:restartNumberingAfterBreak="0">
+    <w:nsid w:val="541A418E"/>
+    <w:multiLevelType w:val="hybridMultilevel"/>
+    <w:tmpl w:val="2B302A60"/>
+    <w:lvl w:ilvl="0" w:tplc="04160001">
+      <w:start w:val="1"/>
+      <w:numFmt w:val="bullet"/>
+      <w:lvlText w:val=""/>
+      <w:lvlJc w:val="left"/>
+      <w:pPr>
+        <w:ind w:left="1428" w:hanging="360"/>
+      </w:pPr>
+      <w:rPr>
+        <w:rFonts w:ascii="Symbol" w:hAnsi="Symbol" w:hint="default"/>
+      </w:rPr>
+    </w:lvl>
+    <w:lvl w:ilvl="1" w:tplc="04160003" w:tentative="1">
+      <w:start w:val="1"/>
+      <w:numFmt w:val="bullet"/>
+      <w:lvlText w:val="o"/>
+      <w:lvlJc w:val="left"/>
+      <w:pPr>
+        <w:ind w:left="2148" w:hanging="360"/>
+      </w:pPr>
+      <w:rPr>
+        <w:rFonts w:ascii="Courier New" w:hAnsi="Courier New" w:cs="Courier New" w:hint="default"/>
+      </w:rPr>
+    </w:lvl>
+    <w:lvl w:ilvl="2" w:tplc="04160005" w:tentative="1">
+      <w:start w:val="1"/>
+      <w:numFmt w:val="bullet"/>
+      <w:lvlText w:val=""/>
+      <w:lvlJc w:val="left"/>
+      <w:pPr>
+        <w:ind w:left="2868" w:hanging="360"/>
+      </w:pPr>
+      <w:rPr>
+        <w:rFonts w:ascii="Wingdings" w:hAnsi="Wingdings" w:hint="default"/>
+      </w:rPr>
+    </w:lvl>
+    <w:lvl w:ilvl="3" w:tplc="04160001" w:tentative="1">
+      <w:start w:val="1"/>
+      <w:numFmt w:val="bullet"/>
+      <w:lvlText w:val=""/>
+      <w:lvlJc w:val="left"/>
+      <w:pPr>
+        <w:ind w:left="3588" w:hanging="360"/>
+      </w:pPr>
+      <w:rPr>
+        <w:rFonts w:ascii="Symbol" w:hAnsi="Symbol" w:hint="default"/>
+      </w:rPr>
+    </w:lvl>
+    <w:lvl w:ilvl="4" w:tplc="04160003" w:tentative="1">
+      <w:start w:val="1"/>
+      <w:numFmt w:val="bullet"/>
+      <w:lvlText w:val="o"/>
+      <w:lvlJc w:val="left"/>
+      <w:pPr>
+        <w:ind w:left="4308" w:hanging="360"/>
+      </w:pPr>
+      <w:rPr>
+        <w:rFonts w:ascii="Courier New" w:hAnsi="Courier New" w:cs="Courier New" w:hint="default"/>
+      </w:rPr>
+    </w:lvl>
+    <w:lvl w:ilvl="5" w:tplc="04160005" w:tentative="1">
+      <w:start w:val="1"/>
+      <w:numFmt w:val="bullet"/>
+      <w:lvlText w:val=""/>
+      <w:lvlJc w:val="left"/>
+      <w:pPr>
+        <w:ind w:left="5028" w:hanging="360"/>
+      </w:pPr>
+      <w:rPr>
+        <w:rFonts w:ascii="Wingdings" w:hAnsi="Wingdings" w:hint="default"/>
+      </w:rPr>
+    </w:lvl>
+    <w:lvl w:ilvl="6" w:tplc="04160001" w:tentative="1">
+      <w:start w:val="1"/>
+      <w:numFmt w:val="bullet"/>
+      <w:lvlText w:val=""/>
+      <w:lvlJc w:val="left"/>
+      <w:pPr>
+        <w:ind w:left="5748" w:hanging="360"/>
+      </w:pPr>
+      <w:rPr>
+        <w:rFonts w:ascii="Symbol" w:hAnsi="Symbol" w:hint="default"/>
+      </w:rPr>
+    </w:lvl>
+    <w:lvl w:ilvl="7" w:tplc="04160003" w:tentative="1">
+      <w:start w:val="1"/>
+      <w:numFmt w:val="bullet"/>
+      <w:lvlText w:val="o"/>
+      <w:lvlJc w:val="left"/>
+      <w:pPr>
+        <w:ind w:left="6468" w:hanging="360"/>
+      </w:pPr>
+      <w:rPr>
+        <w:rFonts w:ascii="Courier New" w:hAnsi="Courier New" w:cs="Courier New" w:hint="default"/>
+      </w:rPr>
+    </w:lvl>
+    <w:lvl w:ilvl="8" w:tplc="04160005" w:tentative="1">
+      <w:start w:val="1"/>
+      <w:numFmt w:val="bullet"/>
+      <w:lvlText w:val=""/>
+      <w:lvlJc w:val="left"/>
+      <w:pPr>
+        <w:ind w:left="7188" w:hanging="360"/>
+      </w:pPr>
+      <w:rPr>
+        <w:rFonts w:ascii="Wingdings" w:hAnsi="Wingdings" w:hint="default"/>
+      </w:rPr>
+    </w:lvl>
+  </w:abstractNum>
+  <w:abstractNum w:abstractNumId="15" w15:restartNumberingAfterBreak="0">
     <w:nsid w:val="54952AE6"/>
     <w:multiLevelType w:val="hybridMultilevel"/>
     <w:tmpl w:val="051098FA"/>
@@ -1608,7 +4285,120 @@
       </w:rPr>
     </w:lvl>
   </w:abstractNum>
-  <w:abstractNum w:abstractNumId="5" w15:restartNumberingAfterBreak="0">
+  <w:abstractNum w:abstractNumId="16" w15:restartNumberingAfterBreak="0">
+    <w:nsid w:val="6DF92E58"/>
+    <w:multiLevelType w:val="hybridMultilevel"/>
+    <w:tmpl w:val="26F4BAF4"/>
+    <w:lvl w:ilvl="0" w:tplc="04160001">
+      <w:start w:val="1"/>
+      <w:numFmt w:val="bullet"/>
+      <w:lvlText w:val=""/>
+      <w:lvlJc w:val="left"/>
+      <w:pPr>
+        <w:ind w:left="1440" w:hanging="360"/>
+      </w:pPr>
+      <w:rPr>
+        <w:rFonts w:ascii="Symbol" w:hAnsi="Symbol" w:hint="default"/>
+      </w:rPr>
+    </w:lvl>
+    <w:lvl w:ilvl="1" w:tplc="04160003" w:tentative="1">
+      <w:start w:val="1"/>
+      <w:numFmt w:val="bullet"/>
+      <w:lvlText w:val="o"/>
+      <w:lvlJc w:val="left"/>
+      <w:pPr>
+        <w:ind w:left="2160" w:hanging="360"/>
+      </w:pPr>
+      <w:rPr>
+        <w:rFonts w:ascii="Courier New" w:hAnsi="Courier New" w:cs="Courier New" w:hint="default"/>
+      </w:rPr>
+    </w:lvl>
+    <w:lvl w:ilvl="2" w:tplc="04160005" w:tentative="1">
+      <w:start w:val="1"/>
+      <w:numFmt w:val="bullet"/>
+      <w:lvlText w:val=""/>
+      <w:lvlJc w:val="left"/>
+      <w:pPr>
+        <w:ind w:left="2880" w:hanging="360"/>
+      </w:pPr>
+      <w:rPr>
+        <w:rFonts w:ascii="Wingdings" w:hAnsi="Wingdings" w:hint="default"/>
+      </w:rPr>
+    </w:lvl>
+    <w:lvl w:ilvl="3" w:tplc="04160001" w:tentative="1">
+      <w:start w:val="1"/>
+      <w:numFmt w:val="bullet"/>
+      <w:lvlText w:val=""/>
+      <w:lvlJc w:val="left"/>
+      <w:pPr>
+        <w:ind w:left="3600" w:hanging="360"/>
+      </w:pPr>
+      <w:rPr>
+        <w:rFonts w:ascii="Symbol" w:hAnsi="Symbol" w:hint="default"/>
+      </w:rPr>
+    </w:lvl>
+    <w:lvl w:ilvl="4" w:tplc="04160003" w:tentative="1">
+      <w:start w:val="1"/>
+      <w:numFmt w:val="bullet"/>
+      <w:lvlText w:val="o"/>
+      <w:lvlJc w:val="left"/>
+      <w:pPr>
+        <w:ind w:left="4320" w:hanging="360"/>
+      </w:pPr>
+      <w:rPr>
+        <w:rFonts w:ascii="Courier New" w:hAnsi="Courier New" w:cs="Courier New" w:hint="default"/>
+      </w:rPr>
+    </w:lvl>
+    <w:lvl w:ilvl="5" w:tplc="04160005" w:tentative="1">
+      <w:start w:val="1"/>
+      <w:numFmt w:val="bullet"/>
+      <w:lvlText w:val=""/>
+      <w:lvlJc w:val="left"/>
+      <w:pPr>
+        <w:ind w:left="5040" w:hanging="360"/>
+      </w:pPr>
+      <w:rPr>
+        <w:rFonts w:ascii="Wingdings" w:hAnsi="Wingdings" w:hint="default"/>
+      </w:rPr>
+    </w:lvl>
+    <w:lvl w:ilvl="6" w:tplc="04160001" w:tentative="1">
+      <w:start w:val="1"/>
+      <w:numFmt w:val="bullet"/>
+      <w:lvlText w:val=""/>
+      <w:lvlJc w:val="left"/>
+      <w:pPr>
+        <w:ind w:left="5760" w:hanging="360"/>
+      </w:pPr>
+      <w:rPr>
+        <w:rFonts w:ascii="Symbol" w:hAnsi="Symbol" w:hint="default"/>
+      </w:rPr>
+    </w:lvl>
+    <w:lvl w:ilvl="7" w:tplc="04160003" w:tentative="1">
+      <w:start w:val="1"/>
+      <w:numFmt w:val="bullet"/>
+      <w:lvlText w:val="o"/>
+      <w:lvlJc w:val="left"/>
+      <w:pPr>
+        <w:ind w:left="6480" w:hanging="360"/>
+      </w:pPr>
+      <w:rPr>
+        <w:rFonts w:ascii="Courier New" w:hAnsi="Courier New" w:cs="Courier New" w:hint="default"/>
+      </w:rPr>
+    </w:lvl>
+    <w:lvl w:ilvl="8" w:tplc="04160005" w:tentative="1">
+      <w:start w:val="1"/>
+      <w:numFmt w:val="bullet"/>
+      <w:lvlText w:val=""/>
+      <w:lvlJc w:val="left"/>
+      <w:pPr>
+        <w:ind w:left="7200" w:hanging="360"/>
+      </w:pPr>
+      <w:rPr>
+        <w:rFonts w:ascii="Wingdings" w:hAnsi="Wingdings" w:hint="default"/>
+      </w:rPr>
+    </w:lvl>
+  </w:abstractNum>
+  <w:abstractNum w:abstractNumId="17" w15:restartNumberingAfterBreak="0">
     <w:nsid w:val="76585BBC"/>
     <w:multiLevelType w:val="hybridMultilevel"/>
     <w:tmpl w:val="ED8CC168"/>
@@ -1721,23 +4511,175 @@
       </w:rPr>
     </w:lvl>
   </w:abstractNum>
+  <w:abstractNum w:abstractNumId="18" w15:restartNumberingAfterBreak="0">
+    <w:nsid w:val="7AC66015"/>
+    <w:multiLevelType w:val="hybridMultilevel"/>
+    <w:tmpl w:val="C57EF1A6"/>
+    <w:lvl w:ilvl="0" w:tplc="04160001">
+      <w:start w:val="1"/>
+      <w:numFmt w:val="bullet"/>
+      <w:lvlText w:val=""/>
+      <w:lvlJc w:val="left"/>
+      <w:pPr>
+        <w:ind w:left="1440" w:hanging="360"/>
+      </w:pPr>
+      <w:rPr>
+        <w:rFonts w:ascii="Symbol" w:hAnsi="Symbol" w:hint="default"/>
+      </w:rPr>
+    </w:lvl>
+    <w:lvl w:ilvl="1" w:tplc="04160003" w:tentative="1">
+      <w:start w:val="1"/>
+      <w:numFmt w:val="bullet"/>
+      <w:lvlText w:val="o"/>
+      <w:lvlJc w:val="left"/>
+      <w:pPr>
+        <w:ind w:left="2160" w:hanging="360"/>
+      </w:pPr>
+      <w:rPr>
+        <w:rFonts w:ascii="Courier New" w:hAnsi="Courier New" w:cs="Courier New" w:hint="default"/>
+      </w:rPr>
+    </w:lvl>
+    <w:lvl w:ilvl="2" w:tplc="04160005" w:tentative="1">
+      <w:start w:val="1"/>
+      <w:numFmt w:val="bullet"/>
+      <w:lvlText w:val=""/>
+      <w:lvlJc w:val="left"/>
+      <w:pPr>
+        <w:ind w:left="2880" w:hanging="360"/>
+      </w:pPr>
+      <w:rPr>
+        <w:rFonts w:ascii="Wingdings" w:hAnsi="Wingdings" w:hint="default"/>
+      </w:rPr>
+    </w:lvl>
+    <w:lvl w:ilvl="3" w:tplc="04160001" w:tentative="1">
+      <w:start w:val="1"/>
+      <w:numFmt w:val="bullet"/>
+      <w:lvlText w:val=""/>
+      <w:lvlJc w:val="left"/>
+      <w:pPr>
+        <w:ind w:left="3600" w:hanging="360"/>
+      </w:pPr>
+      <w:rPr>
+        <w:rFonts w:ascii="Symbol" w:hAnsi="Symbol" w:hint="default"/>
+      </w:rPr>
+    </w:lvl>
+    <w:lvl w:ilvl="4" w:tplc="04160003" w:tentative="1">
+      <w:start w:val="1"/>
+      <w:numFmt w:val="bullet"/>
+      <w:lvlText w:val="o"/>
+      <w:lvlJc w:val="left"/>
+      <w:pPr>
+        <w:ind w:left="4320" w:hanging="360"/>
+      </w:pPr>
+      <w:rPr>
+        <w:rFonts w:ascii="Courier New" w:hAnsi="Courier New" w:cs="Courier New" w:hint="default"/>
+      </w:rPr>
+    </w:lvl>
+    <w:lvl w:ilvl="5" w:tplc="04160005" w:tentative="1">
+      <w:start w:val="1"/>
+      <w:numFmt w:val="bullet"/>
+      <w:lvlText w:val=""/>
+      <w:lvlJc w:val="left"/>
+      <w:pPr>
+        <w:ind w:left="5040" w:hanging="360"/>
+      </w:pPr>
+      <w:rPr>
+        <w:rFonts w:ascii="Wingdings" w:hAnsi="Wingdings" w:hint="default"/>
+      </w:rPr>
+    </w:lvl>
+    <w:lvl w:ilvl="6" w:tplc="04160001" w:tentative="1">
+      <w:start w:val="1"/>
+      <w:numFmt w:val="bullet"/>
+      <w:lvlText w:val=""/>
+      <w:lvlJc w:val="left"/>
+      <w:pPr>
+        <w:ind w:left="5760" w:hanging="360"/>
+      </w:pPr>
+      <w:rPr>
+        <w:rFonts w:ascii="Symbol" w:hAnsi="Symbol" w:hint="default"/>
+      </w:rPr>
+    </w:lvl>
+    <w:lvl w:ilvl="7" w:tplc="04160003" w:tentative="1">
+      <w:start w:val="1"/>
+      <w:numFmt w:val="bullet"/>
+      <w:lvlText w:val="o"/>
+      <w:lvlJc w:val="left"/>
+      <w:pPr>
+        <w:ind w:left="6480" w:hanging="360"/>
+      </w:pPr>
+      <w:rPr>
+        <w:rFonts w:ascii="Courier New" w:hAnsi="Courier New" w:cs="Courier New" w:hint="default"/>
+      </w:rPr>
+    </w:lvl>
+    <w:lvl w:ilvl="8" w:tplc="04160005" w:tentative="1">
+      <w:start w:val="1"/>
+      <w:numFmt w:val="bullet"/>
+      <w:lvlText w:val=""/>
+      <w:lvlJc w:val="left"/>
+      <w:pPr>
+        <w:ind w:left="7200" w:hanging="360"/>
+      </w:pPr>
+      <w:rPr>
+        <w:rFonts w:ascii="Wingdings" w:hAnsi="Wingdings" w:hint="default"/>
+      </w:rPr>
+    </w:lvl>
+  </w:abstractNum>
   <w:num w:numId="1" w16cid:durableId="679042323">
+    <w:abstractNumId w:val="12"/>
+  </w:num>
+  <w:num w:numId="2" w16cid:durableId="150830134">
+    <w:abstractNumId w:val="17"/>
+  </w:num>
+  <w:num w:numId="3" w16cid:durableId="473184082">
     <w:abstractNumId w:val="3"/>
   </w:num>
-  <w:num w:numId="2" w16cid:durableId="150830134">
-    <w:abstractNumId w:val="5"/>
-  </w:num>
-  <w:num w:numId="3" w16cid:durableId="473184082">
-    <w:abstractNumId w:val="1"/>
-  </w:num>
   <w:num w:numId="4" w16cid:durableId="1308901930">
-    <w:abstractNumId w:val="2"/>
+    <w:abstractNumId w:val="10"/>
   </w:num>
   <w:num w:numId="5" w16cid:durableId="12146500">
     <w:abstractNumId w:val="0"/>
   </w:num>
   <w:num w:numId="6" w16cid:durableId="1034113604">
+    <w:abstractNumId w:val="15"/>
+  </w:num>
+  <w:num w:numId="7" w16cid:durableId="202252474">
+    <w:abstractNumId w:val="2"/>
+  </w:num>
+  <w:num w:numId="8" w16cid:durableId="1990164426">
+    <w:abstractNumId w:val="8"/>
+  </w:num>
+  <w:num w:numId="9" w16cid:durableId="438648011">
+    <w:abstractNumId w:val="16"/>
+  </w:num>
+  <w:num w:numId="10" w16cid:durableId="1333071809">
+    <w:abstractNumId w:val="5"/>
+  </w:num>
+  <w:num w:numId="11" w16cid:durableId="564147096">
     <w:abstractNumId w:val="4"/>
+  </w:num>
+  <w:num w:numId="12" w16cid:durableId="1718702256">
+    <w:abstractNumId w:val="9"/>
+  </w:num>
+  <w:num w:numId="13" w16cid:durableId="582492963">
+    <w:abstractNumId w:val="1"/>
+  </w:num>
+  <w:num w:numId="14" w16cid:durableId="1314674007">
+    <w:abstractNumId w:val="11"/>
+  </w:num>
+  <w:num w:numId="15" w16cid:durableId="1969509982">
+    <w:abstractNumId w:val="6"/>
+  </w:num>
+  <w:num w:numId="16" w16cid:durableId="837117347">
+    <w:abstractNumId w:val="18"/>
+  </w:num>
+  <w:num w:numId="17" w16cid:durableId="63377849">
+    <w:abstractNumId w:val="7"/>
+  </w:num>
+  <w:num w:numId="18" w16cid:durableId="1586067906">
+    <w:abstractNumId w:val="13"/>
+  </w:num>
+  <w:num w:numId="19" w16cid:durableId="702831820">
+    <w:abstractNumId w:val="14"/>
   </w:num>
 </w:numbering>
 </file>
@@ -2355,7 +5297,6 @@
   <w:style w:type="character" w:default="1" w:styleId="Fontepargpadro">
     <w:name w:val="Default Paragraph Font"/>
     <w:uiPriority w:val="1"/>
-    <w:semiHidden/>
     <w:unhideWhenUsed/>
   </w:style>
   <w:style w:type="table" w:default="1" w:styleId="Tabelanormal">

</xml_diff>